<commit_message>
Updated final deliverable document
</commit_message>
<xml_diff>
--- a/docs/0_deliverables.docx
+++ b/docs/0_deliverables.docx
@@ -36,8 +36,12 @@
               <w:rFonts w:ascii="Times New Roman" w:hAnsi="Times New Roman" w:cs="Times New Roman"/>
             </w:rPr>
             <w:sectPr>
-              <w:footerReference w:type="default" r:id="rId8"/>
-              <w:footerReference w:type="first" r:id="rId9"/>
+              <w:headerReference w:type="even" r:id="rId8"/>
+              <w:headerReference w:type="default" r:id="rId9"/>
+              <w:footerReference w:type="even" r:id="rId10"/>
+              <w:footerReference w:type="default" r:id="rId11"/>
+              <w:headerReference w:type="first" r:id="rId12"/>
+              <w:footerReference w:type="first" r:id="rId13"/>
               <w:pgSz w:w="12240" w:h="15840"/>
               <w:pgMar w:top="1440" w:right="1440" w:bottom="1440" w:left="1440" w:header="720" w:footer="720" w:gutter="0"/>
               <w:pgNumType w:start="0"/>
@@ -1221,7 +1225,7 @@
                     <w:rFonts w:ascii="Times New Roman" w:hAnsi="Times New Roman" w:cs="Times New Roman"/>
                   </w:rPr>
                 </w:pPr>
-                <w:hyperlink r:id="rId10" w:history="1">
+                <w:hyperlink r:id="rId14" w:history="1">
                   <w:r>
                     <w:rPr>
                       <w:rStyle w:val="Hyperlink"/>
@@ -1428,13 +1432,7 @@
                   <w:rPr>
                     <w:rFonts w:ascii="Times New Roman" w:hAnsi="Times New Roman" w:cs="Times New Roman"/>
                   </w:rPr>
-                  <w:t>Food</w:t>
-                </w:r>
-                <w:r>
-                  <w:rPr>
-                    <w:rFonts w:ascii="Times New Roman" w:hAnsi="Times New Roman" w:cs="Times New Roman"/>
-                  </w:rPr>
-                  <w:t xml:space="preserve"> (.csv)</w:t>
+                  <w:t>Food (.csv)</w:t>
                 </w:r>
               </w:p>
               <w:p>
@@ -1452,25 +1450,7 @@
                   <w:rPr>
                     <w:rFonts w:ascii="Times New Roman" w:hAnsi="Times New Roman" w:cs="Times New Roman"/>
                   </w:rPr>
-                  <w:t>Food-Nutrition</w:t>
-                </w:r>
-                <w:r>
-                  <w:rPr>
-                    <w:rFonts w:ascii="Times New Roman" w:hAnsi="Times New Roman" w:cs="Times New Roman"/>
-                  </w:rPr>
-                  <w:t xml:space="preserve"> (.</w:t>
-                </w:r>
-                <w:r>
-                  <w:rPr>
-                    <w:rFonts w:ascii="Times New Roman" w:hAnsi="Times New Roman" w:cs="Times New Roman"/>
-                  </w:rPr>
-                  <w:t>csv</w:t>
-                </w:r>
-                <w:r>
-                  <w:rPr>
-                    <w:rFonts w:ascii="Times New Roman" w:hAnsi="Times New Roman" w:cs="Times New Roman"/>
-                  </w:rPr>
-                  <w:t>)</w:t>
+                  <w:t>Food-Nutrition (.csv)</w:t>
                 </w:r>
               </w:p>
               <w:p>
@@ -1488,25 +1468,7 @@
                   <w:rPr>
                     <w:rFonts w:ascii="Times New Roman" w:hAnsi="Times New Roman" w:cs="Times New Roman"/>
                   </w:rPr>
-                  <w:t>Nutrition</w:t>
-                </w:r>
-                <w:r>
-                  <w:rPr>
-                    <w:rFonts w:ascii="Times New Roman" w:hAnsi="Times New Roman" w:cs="Times New Roman"/>
-                  </w:rPr>
-                  <w:t xml:space="preserve"> (.</w:t>
-                </w:r>
-                <w:r>
-                  <w:rPr>
-                    <w:rFonts w:ascii="Times New Roman" w:hAnsi="Times New Roman" w:cs="Times New Roman"/>
-                  </w:rPr>
-                  <w:t>csv</w:t>
-                </w:r>
-                <w:r>
-                  <w:rPr>
-                    <w:rFonts w:ascii="Times New Roman" w:hAnsi="Times New Roman" w:cs="Times New Roman"/>
-                  </w:rPr>
-                  <w:t>)</w:t>
+                  <w:t>Nutrition (.csv)</w:t>
                 </w:r>
               </w:p>
             </w:tc>
@@ -1546,7 +1508,19 @@
                   <w:rPr>
                     <w:rFonts w:ascii="Times New Roman" w:hAnsi="Times New Roman" w:cs="Times New Roman"/>
                   </w:rPr>
-                  <w:t>NA – One Off</w:t>
+                  <w:t>NA – One</w:t>
+                </w:r>
+                <w:r>
+                  <w:rPr>
+                    <w:rFonts w:ascii="Times New Roman" w:hAnsi="Times New Roman" w:cs="Times New Roman"/>
+                  </w:rPr>
+                  <w:t>-</w:t>
+                </w:r>
+                <w:r>
+                  <w:rPr>
+                    <w:rFonts w:ascii="Times New Roman" w:hAnsi="Times New Roman" w:cs="Times New Roman"/>
+                  </w:rPr>
+                  <w:t>Off</w:t>
                 </w:r>
               </w:p>
             </w:tc>
@@ -1737,13 +1711,7 @@
                   <w:rPr>
                     <w:rFonts w:ascii="Times New Roman" w:hAnsi="Times New Roman" w:cs="Times New Roman"/>
                   </w:rPr>
-                  <w:t xml:space="preserve"> (</w:t>
-                </w:r>
-                <w:r>
-                  <w:rPr>
-                    <w:rFonts w:ascii="Times New Roman" w:hAnsi="Times New Roman" w:cs="Times New Roman"/>
-                  </w:rPr>
-                  <w:t>Parque</w:t>
+                  <w:t xml:space="preserve"> (Parque</w:t>
                 </w:r>
                 <w:r>
                   <w:rPr>
@@ -1879,618 +1847,10 @@
             <w:rPr>
               <w:rFonts w:ascii="Times New Roman" w:hAnsi="Times New Roman" w:cs="Times New Roman"/>
             </w:rPr>
-          </w:pPr>
-        </w:p>
-        <w:p>
-          <w:pPr>
-            <w:pStyle w:val="Heading1"/>
-            <w:rPr>
-              <w:rFonts w:ascii="Times New Roman" w:hAnsi="Times New Roman" w:cs="Times New Roman"/>
-              <w:b/>
-              <w:bCs/>
-              <w:sz w:val="22"/>
-              <w:szCs w:val="22"/>
-            </w:rPr>
-          </w:pPr>
-          <w:r>
-            <w:rPr>
-              <w:rFonts w:ascii="Times New Roman" w:hAnsi="Times New Roman" w:cs="Times New Roman"/>
-              <w:b/>
-              <w:bCs/>
-              <w:sz w:val="22"/>
-              <w:szCs w:val="22"/>
-            </w:rPr>
-            <w:t xml:space="preserve">Data Engineering </w:t>
-          </w:r>
-          <w:r>
-            <w:rPr>
-              <w:rFonts w:ascii="Times New Roman" w:hAnsi="Times New Roman" w:cs="Times New Roman"/>
-              <w:b/>
-              <w:bCs/>
-              <w:sz w:val="22"/>
-              <w:szCs w:val="22"/>
-            </w:rPr>
-            <w:t>Lab.</w:t>
-          </w:r>
-        </w:p>
-        <w:p>
-          <w:pPr>
-            <w:pStyle w:val="NoSpacing"/>
-          </w:pPr>
-        </w:p>
-        <w:p>
-          <w:pPr>
-            <w:pStyle w:val="Heading2"/>
-            <w:rPr>
-              <w:rFonts w:ascii="Times New Roman" w:hAnsi="Times New Roman" w:cs="Times New Roman"/>
-              <w:b/>
-              <w:bCs/>
-              <w:sz w:val="22"/>
-              <w:szCs w:val="22"/>
-            </w:rPr>
-          </w:pPr>
-          <w:r>
-            <w:rPr>
-              <w:rFonts w:ascii="Times New Roman" w:hAnsi="Times New Roman" w:cs="Times New Roman"/>
-              <w:b/>
-              <w:bCs/>
-              <w:sz w:val="22"/>
-              <w:szCs w:val="22"/>
-            </w:rPr>
-            <w:t>Lab 1</w:t>
-          </w:r>
-          <w:r>
-            <w:rPr>
-              <w:rFonts w:ascii="Times New Roman" w:hAnsi="Times New Roman" w:cs="Times New Roman"/>
-              <w:b/>
-              <w:bCs/>
-              <w:sz w:val="22"/>
-              <w:szCs w:val="22"/>
-            </w:rPr>
-            <w:t>.</w:t>
-          </w:r>
-          <w:r>
-            <w:rPr>
-              <w:rFonts w:ascii="Times New Roman" w:hAnsi="Times New Roman" w:cs="Times New Roman"/>
-              <w:b/>
-              <w:bCs/>
-              <w:sz w:val="22"/>
-              <w:szCs w:val="22"/>
-            </w:rPr>
-            <w:t xml:space="preserve"> Prepare the </w:t>
-          </w:r>
-          <w:proofErr w:type="gramStart"/>
-          <w:r>
-            <w:rPr>
-              <w:rFonts w:ascii="Times New Roman" w:hAnsi="Times New Roman" w:cs="Times New Roman"/>
-              <w:b/>
-              <w:bCs/>
-              <w:sz w:val="22"/>
-              <w:szCs w:val="22"/>
-            </w:rPr>
-            <w:t>Environment</w:t>
-          </w:r>
-          <w:proofErr w:type="gramEnd"/>
-        </w:p>
-        <w:p>
-          <w:pPr>
-            <w:pStyle w:val="NoSpacing"/>
-          </w:pPr>
-        </w:p>
-        <w:p>
-          <w:pPr>
-            <w:pStyle w:val="NoSpacing"/>
-          </w:pPr>
-        </w:p>
-        <w:p>
-          <w:pPr>
-            <w:pStyle w:val="Heading2"/>
-            <w:rPr>
-              <w:rFonts w:ascii="Times New Roman" w:hAnsi="Times New Roman" w:cs="Times New Roman"/>
-              <w:b/>
-              <w:bCs/>
-              <w:sz w:val="22"/>
-              <w:szCs w:val="22"/>
-            </w:rPr>
-          </w:pPr>
-          <w:r>
-            <w:rPr>
-              <w:rFonts w:ascii="Times New Roman" w:hAnsi="Times New Roman" w:cs="Times New Roman"/>
-              <w:b/>
-              <w:bCs/>
-              <w:sz w:val="22"/>
-              <w:szCs w:val="22"/>
-            </w:rPr>
-            <w:t>Lab 2</w:t>
-          </w:r>
-          <w:r>
-            <w:rPr>
-              <w:rFonts w:ascii="Times New Roman" w:hAnsi="Times New Roman" w:cs="Times New Roman"/>
-              <w:b/>
-              <w:bCs/>
-              <w:sz w:val="22"/>
-              <w:szCs w:val="22"/>
-            </w:rPr>
-            <w:t>.</w:t>
-          </w:r>
-          <w:r>
-            <w:rPr>
-              <w:rFonts w:ascii="Times New Roman" w:hAnsi="Times New Roman" w:cs="Times New Roman"/>
-              <w:b/>
-              <w:bCs/>
-              <w:sz w:val="22"/>
-              <w:szCs w:val="22"/>
-            </w:rPr>
-            <w:t xml:space="preserve"> Linked Services Datasets and Integration Runtimes</w:t>
-          </w:r>
-        </w:p>
-        <w:p>
-          <w:pPr>
-            <w:pStyle w:val="NoSpacing"/>
-          </w:pPr>
-        </w:p>
-        <w:p>
-          <w:pPr>
-            <w:pStyle w:val="NoSpacing"/>
-          </w:pPr>
-        </w:p>
-        <w:p>
-          <w:pPr>
-            <w:pStyle w:val="Heading2"/>
-            <w:rPr>
-              <w:rFonts w:ascii="Times New Roman" w:hAnsi="Times New Roman" w:cs="Times New Roman"/>
-              <w:b/>
-              <w:bCs/>
-              <w:sz w:val="22"/>
-              <w:szCs w:val="22"/>
-            </w:rPr>
-          </w:pPr>
-          <w:r>
-            <w:rPr>
-              <w:rFonts w:ascii="Times New Roman" w:hAnsi="Times New Roman" w:cs="Times New Roman"/>
-              <w:b/>
-              <w:bCs/>
-              <w:sz w:val="22"/>
-              <w:szCs w:val="22"/>
-            </w:rPr>
-            <w:t>Lab 3</w:t>
-          </w:r>
-          <w:r>
-            <w:rPr>
-              <w:rFonts w:ascii="Times New Roman" w:hAnsi="Times New Roman" w:cs="Times New Roman"/>
-              <w:b/>
-              <w:bCs/>
-              <w:sz w:val="22"/>
-              <w:szCs w:val="22"/>
-            </w:rPr>
-            <w:t>.</w:t>
-          </w:r>
-          <w:r>
-            <w:rPr>
-              <w:rFonts w:ascii="Times New Roman" w:hAnsi="Times New Roman" w:cs="Times New Roman"/>
-              <w:b/>
-              <w:bCs/>
-              <w:sz w:val="22"/>
-              <w:szCs w:val="22"/>
-            </w:rPr>
-            <w:t xml:space="preserve"> Copy Activity Parameters Debug and Publishing</w:t>
-          </w:r>
-        </w:p>
-        <w:p>
-          <w:pPr>
-            <w:pStyle w:val="NoSpacing"/>
-          </w:pPr>
-        </w:p>
-        <w:p>
-          <w:pPr>
-            <w:pStyle w:val="NoSpacing"/>
-          </w:pPr>
-        </w:p>
-        <w:p>
-          <w:pPr>
-            <w:pStyle w:val="Heading2"/>
-            <w:rPr>
-              <w:rFonts w:ascii="Times New Roman" w:hAnsi="Times New Roman" w:cs="Times New Roman"/>
-              <w:b/>
-              <w:bCs/>
-              <w:sz w:val="22"/>
-              <w:szCs w:val="22"/>
-            </w:rPr>
-          </w:pPr>
-          <w:r>
-            <w:rPr>
-              <w:rFonts w:ascii="Times New Roman" w:hAnsi="Times New Roman" w:cs="Times New Roman"/>
-              <w:b/>
-              <w:bCs/>
-              <w:sz w:val="22"/>
-              <w:szCs w:val="22"/>
-            </w:rPr>
-            <w:t>Lab 4</w:t>
-          </w:r>
-          <w:r>
-            <w:rPr>
-              <w:rFonts w:ascii="Times New Roman" w:hAnsi="Times New Roman" w:cs="Times New Roman"/>
-              <w:b/>
-              <w:bCs/>
-              <w:sz w:val="22"/>
-              <w:szCs w:val="22"/>
-            </w:rPr>
-            <w:t>.</w:t>
-          </w:r>
-          <w:r>
-            <w:rPr>
-              <w:rFonts w:ascii="Times New Roman" w:hAnsi="Times New Roman" w:cs="Times New Roman"/>
-              <w:b/>
-              <w:bCs/>
-              <w:sz w:val="22"/>
-              <w:szCs w:val="22"/>
-            </w:rPr>
-            <w:t xml:space="preserve"> Lookup activity</w:t>
-          </w:r>
-          <w:r>
-            <w:rPr>
-              <w:rFonts w:ascii="Times New Roman" w:hAnsi="Times New Roman" w:cs="Times New Roman"/>
-              <w:b/>
-              <w:bCs/>
-              <w:sz w:val="22"/>
-              <w:szCs w:val="22"/>
-            </w:rPr>
-            <w:t xml:space="preserve"> </w:t>
-          </w:r>
-          <w:proofErr w:type="gramStart"/>
-          <w:r>
-            <w:rPr>
-              <w:rFonts w:ascii="Times New Roman" w:hAnsi="Times New Roman" w:cs="Times New Roman"/>
-              <w:b/>
-              <w:bCs/>
-              <w:sz w:val="22"/>
-              <w:szCs w:val="22"/>
-            </w:rPr>
-            <w:t>For</w:t>
-          </w:r>
-          <w:proofErr w:type="gramEnd"/>
-          <w:r>
-            <w:rPr>
-              <w:rFonts w:ascii="Times New Roman" w:hAnsi="Times New Roman" w:cs="Times New Roman"/>
-              <w:b/>
-              <w:bCs/>
-              <w:sz w:val="22"/>
-              <w:szCs w:val="22"/>
-            </w:rPr>
-            <w:t xml:space="preserve"> each loop and Execute Pipeline activity</w:t>
-          </w:r>
-        </w:p>
-        <w:p>
-          <w:pPr>
-            <w:pStyle w:val="NoSpacing"/>
-          </w:pPr>
-        </w:p>
-        <w:p>
-          <w:pPr>
-            <w:pStyle w:val="NoSpacing"/>
-          </w:pPr>
-        </w:p>
-        <w:p>
-          <w:pPr>
-            <w:pStyle w:val="Heading2"/>
-            <w:rPr>
-              <w:rFonts w:ascii="Times New Roman" w:hAnsi="Times New Roman" w:cs="Times New Roman"/>
-              <w:b/>
-              <w:bCs/>
-              <w:sz w:val="22"/>
-              <w:szCs w:val="22"/>
-            </w:rPr>
-          </w:pPr>
-          <w:r>
-            <w:rPr>
-              <w:rFonts w:ascii="Times New Roman" w:hAnsi="Times New Roman" w:cs="Times New Roman"/>
-              <w:b/>
-              <w:bCs/>
-              <w:sz w:val="22"/>
-              <w:szCs w:val="22"/>
-            </w:rPr>
-            <w:t xml:space="preserve">Lab </w:t>
-          </w:r>
-          <w:r>
-            <w:rPr>
-              <w:rFonts w:ascii="Times New Roman" w:hAnsi="Times New Roman" w:cs="Times New Roman"/>
-              <w:b/>
-              <w:bCs/>
-              <w:sz w:val="22"/>
-              <w:szCs w:val="22"/>
-            </w:rPr>
-            <w:t>5</w:t>
-          </w:r>
-          <w:r>
-            <w:rPr>
-              <w:rFonts w:ascii="Times New Roman" w:hAnsi="Times New Roman" w:cs="Times New Roman"/>
-              <w:b/>
-              <w:bCs/>
-              <w:sz w:val="22"/>
-              <w:szCs w:val="22"/>
-            </w:rPr>
-            <w:t>.</w:t>
-          </w:r>
-          <w:r>
-            <w:rPr>
-              <w:rFonts w:ascii="Times New Roman" w:hAnsi="Times New Roman" w:cs="Times New Roman"/>
-              <w:b/>
-              <w:bCs/>
-              <w:sz w:val="22"/>
-              <w:szCs w:val="22"/>
-            </w:rPr>
-            <w:t xml:space="preserve"> </w:t>
-          </w:r>
-          <w:r>
-            <w:rPr>
-              <w:rFonts w:ascii="Times New Roman" w:hAnsi="Times New Roman" w:cs="Times New Roman"/>
-              <w:b/>
-              <w:bCs/>
-              <w:sz w:val="22"/>
-              <w:szCs w:val="22"/>
-            </w:rPr>
-            <w:t xml:space="preserve">Get Metadata activity filter activity and complex </w:t>
-          </w:r>
-          <w:proofErr w:type="gramStart"/>
-          <w:r>
-            <w:rPr>
-              <w:rFonts w:ascii="Times New Roman" w:hAnsi="Times New Roman" w:cs="Times New Roman"/>
-              <w:b/>
-              <w:bCs/>
-              <w:sz w:val="22"/>
-              <w:szCs w:val="22"/>
-            </w:rPr>
-            <w:t>expressions</w:t>
-          </w:r>
-          <w:proofErr w:type="gramEnd"/>
-        </w:p>
-        <w:p>
-          <w:pPr>
-            <w:pStyle w:val="NoSpacing"/>
-          </w:pPr>
-        </w:p>
-        <w:p>
-          <w:pPr>
-            <w:pStyle w:val="NoSpacing"/>
-          </w:pPr>
-        </w:p>
-        <w:p>
-          <w:pPr>
-            <w:pStyle w:val="Heading2"/>
-            <w:rPr>
-              <w:rFonts w:ascii="Times New Roman" w:hAnsi="Times New Roman" w:cs="Times New Roman"/>
-              <w:b/>
-              <w:bCs/>
-              <w:sz w:val="22"/>
-              <w:szCs w:val="22"/>
-            </w:rPr>
-          </w:pPr>
-          <w:r>
-            <w:rPr>
-              <w:rFonts w:ascii="Times New Roman" w:hAnsi="Times New Roman" w:cs="Times New Roman"/>
-              <w:b/>
-              <w:bCs/>
-              <w:sz w:val="22"/>
-              <w:szCs w:val="22"/>
-            </w:rPr>
-            <w:t>Lab 6</w:t>
-          </w:r>
-          <w:r>
-            <w:rPr>
-              <w:rFonts w:ascii="Times New Roman" w:hAnsi="Times New Roman" w:cs="Times New Roman"/>
-              <w:b/>
-              <w:bCs/>
-              <w:sz w:val="22"/>
-              <w:szCs w:val="22"/>
-            </w:rPr>
-            <w:t>.</w:t>
-          </w:r>
-          <w:r>
-            <w:rPr>
-              <w:rFonts w:ascii="Times New Roman" w:hAnsi="Times New Roman" w:cs="Times New Roman"/>
-              <w:b/>
-              <w:bCs/>
-              <w:sz w:val="22"/>
-              <w:szCs w:val="22"/>
-            </w:rPr>
-            <w:t xml:space="preserve"> Self-hosted Integration Runtime </w:t>
-          </w:r>
-          <w:r>
-            <w:rPr>
-              <w:rFonts w:ascii="Times New Roman" w:hAnsi="Times New Roman" w:cs="Times New Roman"/>
-              <w:b/>
-              <w:bCs/>
-              <w:sz w:val="22"/>
-              <w:szCs w:val="22"/>
-            </w:rPr>
-            <w:t>–</w:t>
-          </w:r>
-          <w:r>
-            <w:rPr>
-              <w:rFonts w:ascii="Times New Roman" w:hAnsi="Times New Roman" w:cs="Times New Roman"/>
-              <w:b/>
-              <w:bCs/>
-              <w:sz w:val="22"/>
-              <w:szCs w:val="22"/>
-            </w:rPr>
-            <w:t xml:space="preserve"> </w:t>
-          </w:r>
-          <w:r>
-            <w:rPr>
-              <w:rFonts w:ascii="Times New Roman" w:hAnsi="Times New Roman" w:cs="Times New Roman"/>
-              <w:b/>
-              <w:bCs/>
-              <w:sz w:val="22"/>
-              <w:szCs w:val="22"/>
-            </w:rPr>
-            <w:t xml:space="preserve">decompress files and Delete </w:t>
-          </w:r>
-          <w:proofErr w:type="gramStart"/>
-          <w:r>
-            <w:rPr>
-              <w:rFonts w:ascii="Times New Roman" w:hAnsi="Times New Roman" w:cs="Times New Roman"/>
-              <w:b/>
-              <w:bCs/>
-              <w:sz w:val="22"/>
-              <w:szCs w:val="22"/>
-            </w:rPr>
-            <w:t>activity</w:t>
-          </w:r>
-          <w:proofErr w:type="gramEnd"/>
-        </w:p>
-        <w:p>
-          <w:pPr>
-            <w:pStyle w:val="NoSpacing"/>
-          </w:pPr>
-        </w:p>
-        <w:p>
-          <w:pPr>
-            <w:pStyle w:val="Heading1"/>
-            <w:rPr>
-              <w:rFonts w:ascii="Times New Roman" w:hAnsi="Times New Roman" w:cs="Times New Roman"/>
-              <w:b/>
-              <w:bCs/>
-              <w:sz w:val="22"/>
-              <w:szCs w:val="22"/>
-            </w:rPr>
-          </w:pPr>
-          <w:r>
-            <w:rPr>
-              <w:rFonts w:ascii="Times New Roman" w:hAnsi="Times New Roman" w:cs="Times New Roman"/>
-              <w:b/>
-              <w:bCs/>
-              <w:sz w:val="22"/>
-              <w:szCs w:val="22"/>
-            </w:rPr>
-            <w:t>Azure Data Factory Mapping Data Flows</w:t>
-          </w:r>
-          <w:r>
-            <w:rPr>
-              <w:rFonts w:ascii="Times New Roman" w:hAnsi="Times New Roman" w:cs="Times New Roman"/>
-              <w:b/>
-              <w:bCs/>
-              <w:sz w:val="22"/>
-              <w:szCs w:val="22"/>
-            </w:rPr>
-            <w:t>.</w:t>
-          </w:r>
-        </w:p>
-        <w:p>
-          <w:pPr>
-            <w:pStyle w:val="NoSpacing"/>
-          </w:pPr>
-        </w:p>
-        <w:p>
-          <w:pPr>
-            <w:pStyle w:val="Heading2"/>
-            <w:rPr>
-              <w:rFonts w:ascii="Times New Roman" w:hAnsi="Times New Roman" w:cs="Times New Roman"/>
-              <w:b/>
-              <w:bCs/>
-              <w:sz w:val="22"/>
-              <w:szCs w:val="22"/>
-            </w:rPr>
-          </w:pPr>
-          <w:r>
-            <w:rPr>
-              <w:rFonts w:ascii="Times New Roman" w:hAnsi="Times New Roman" w:cs="Times New Roman"/>
-              <w:b/>
-              <w:bCs/>
-              <w:sz w:val="22"/>
-              <w:szCs w:val="22"/>
-            </w:rPr>
-            <w:t>Lab 7</w:t>
-          </w:r>
-          <w:r>
-            <w:rPr>
-              <w:rFonts w:ascii="Times New Roman" w:hAnsi="Times New Roman" w:cs="Times New Roman"/>
-              <w:b/>
-              <w:bCs/>
-              <w:sz w:val="22"/>
-              <w:szCs w:val="22"/>
-            </w:rPr>
-            <w:t>.</w:t>
-          </w:r>
-          <w:r>
-            <w:rPr>
-              <w:rFonts w:ascii="Times New Roman" w:hAnsi="Times New Roman" w:cs="Times New Roman"/>
-              <w:b/>
-              <w:bCs/>
-              <w:sz w:val="22"/>
-              <w:szCs w:val="22"/>
-            </w:rPr>
-            <w:t xml:space="preserve"> </w:t>
-          </w:r>
-          <w:proofErr w:type="spellStart"/>
-          <w:r>
-            <w:rPr>
-              <w:rFonts w:ascii="Times New Roman" w:hAnsi="Times New Roman" w:cs="Times New Roman"/>
-              <w:b/>
-              <w:bCs/>
-              <w:sz w:val="22"/>
-              <w:szCs w:val="22"/>
-            </w:rPr>
-            <w:t>SmartFoodsCustomerELT</w:t>
-          </w:r>
-          <w:proofErr w:type="spellEnd"/>
-        </w:p>
-        <w:p>
-          <w:pPr>
-            <w:pStyle w:val="NoSpacing"/>
-          </w:pPr>
-        </w:p>
-        <w:p>
-          <w:pPr>
-            <w:pStyle w:val="Heading2"/>
-            <w:rPr>
-              <w:rFonts w:ascii="Times New Roman" w:hAnsi="Times New Roman" w:cs="Times New Roman"/>
-              <w:b/>
-              <w:bCs/>
-              <w:sz w:val="22"/>
-              <w:szCs w:val="22"/>
-            </w:rPr>
-          </w:pPr>
-          <w:r>
-            <w:rPr>
-              <w:rFonts w:ascii="Times New Roman" w:hAnsi="Times New Roman" w:cs="Times New Roman"/>
-              <w:b/>
-              <w:bCs/>
-              <w:sz w:val="22"/>
-              <w:szCs w:val="22"/>
-            </w:rPr>
-            <w:t>Lab 8</w:t>
-          </w:r>
-          <w:r>
-            <w:rPr>
-              <w:rFonts w:ascii="Times New Roman" w:hAnsi="Times New Roman" w:cs="Times New Roman"/>
-              <w:b/>
-              <w:bCs/>
-              <w:sz w:val="22"/>
-              <w:szCs w:val="22"/>
-            </w:rPr>
-            <w:t>.</w:t>
-          </w:r>
-          <w:r>
-            <w:rPr>
-              <w:rFonts w:ascii="Times New Roman" w:hAnsi="Times New Roman" w:cs="Times New Roman"/>
-              <w:b/>
-              <w:bCs/>
-              <w:sz w:val="22"/>
-              <w:szCs w:val="22"/>
-            </w:rPr>
-            <w:t xml:space="preserve"> ELT with Mapping Data Flows – Practice exercises</w:t>
-          </w:r>
-        </w:p>
-        <w:p/>
-        <w:p>
-          <w:pPr>
-            <w:rPr>
-              <w:rFonts w:ascii="Times New Roman" w:hAnsi="Times New Roman" w:cs="Times New Roman"/>
-            </w:rPr>
             <w:sectPr>
               <w:pgSz w:w="12240" w:h="15840"/>
               <w:pgMar w:top="1440" w:right="1440" w:bottom="1440" w:left="1440" w:header="720" w:footer="720" w:gutter="0"/>
-              <w:pgNumType w:start="0"/>
+              <w:pgNumType w:start="1"/>
               <w:cols w:space="720"/>
               <w:titlePg/>
               <w:docGrid w:linePitch="360"/>
@@ -2517,27 +1877,7 @@
               <w:szCs w:val="22"/>
             </w:rPr>
             <w:lastRenderedPageBreak/>
-            <w:t xml:space="preserve">Deliverable </w:t>
-          </w:r>
-          <w:r>
-            <w:rPr>
-              <w:rFonts w:ascii="Times New Roman" w:hAnsi="Times New Roman" w:cs="Times New Roman"/>
-              <w:b/>
-              <w:bCs/>
-              <w:sz w:val="22"/>
-              <w:szCs w:val="22"/>
-            </w:rPr>
-            <w:t>Questions</w:t>
-          </w:r>
-          <w:r>
-            <w:rPr>
-              <w:rFonts w:ascii="Times New Roman" w:hAnsi="Times New Roman" w:cs="Times New Roman"/>
-              <w:b/>
-              <w:bCs/>
-              <w:sz w:val="22"/>
-              <w:szCs w:val="22"/>
-            </w:rPr>
-            <w:t>:</w:t>
+            <w:t>Deliverable Questions:</w:t>
           </w:r>
         </w:p>
       </w:sdtContent>
@@ -2629,7 +1969,55 @@
         <w:rPr>
           <w:rFonts w:ascii="Times New Roman" w:hAnsi="Times New Roman" w:cs="Times New Roman"/>
         </w:rPr>
-        <w:t>Centralizing storage of application secrets in Azure Key Vault allows you to control their distribution. Key Vault greatly reduces the chances that secrets may be accidentally leaked. When using Key Vault, application developers no longer need to store security information in their application. Not having to store security information in applications eliminates the need to make this information part of the code. For example, an application may need to connect to a database. Instead of storing the connection string in the app's code, you can store it securely in Key Vault. Your applications can securely access the information they need by using URIs. These URIs allow the applications to retrieve specific versions of a secret. There is no need to write custom code to protect any of the secret information stored in Key Vault.</w:t>
+        <w:t xml:space="preserve">Centralizing </w:t>
+      </w:r>
+      <w:r>
+        <w:rPr>
+          <w:rFonts w:ascii="Times New Roman" w:hAnsi="Times New Roman" w:cs="Times New Roman"/>
+        </w:rPr>
+        <w:t xml:space="preserve">the </w:t>
+      </w:r>
+      <w:r>
+        <w:rPr>
+          <w:rFonts w:ascii="Times New Roman" w:hAnsi="Times New Roman" w:cs="Times New Roman"/>
+        </w:rPr>
+        <w:t xml:space="preserve">storage of application secrets in Azure Key Vault allows you to control their distribution. Key Vault </w:t>
+      </w:r>
+      <w:r>
+        <w:rPr>
+          <w:rFonts w:ascii="Times New Roman" w:hAnsi="Times New Roman" w:cs="Times New Roman"/>
+        </w:rPr>
+        <w:t>dramatical</w:t>
+      </w:r>
+      <w:r>
+        <w:rPr>
+          <w:rFonts w:ascii="Times New Roman" w:hAnsi="Times New Roman" w:cs="Times New Roman"/>
+        </w:rPr>
+        <w:t>ly reduces the chances that secrets may be accidentally leaked. When using Key Vault, application developers no longer need to store security information in their application</w:t>
+      </w:r>
+      <w:r>
+        <w:rPr>
+          <w:rFonts w:ascii="Times New Roman" w:hAnsi="Times New Roman" w:cs="Times New Roman"/>
+        </w:rPr>
+        <w:t>s</w:t>
+      </w:r>
+      <w:r>
+        <w:rPr>
+          <w:rFonts w:ascii="Times New Roman" w:hAnsi="Times New Roman" w:cs="Times New Roman"/>
+        </w:rPr>
+        <w:t>. Not having to store security information in applications eliminates the need to make this information part of the code. For example, an application may need to connect to a database. Instead of storing the connection string in the app</w:t>
+      </w:r>
+      <w:r>
+        <w:rPr>
+          <w:rFonts w:ascii="Times New Roman" w:hAnsi="Times New Roman" w:cs="Times New Roman"/>
+        </w:rPr>
+        <w:t>’</w:t>
+      </w:r>
+      <w:r>
+        <w:rPr>
+          <w:rFonts w:ascii="Times New Roman" w:hAnsi="Times New Roman" w:cs="Times New Roman"/>
+        </w:rPr>
+        <w:t>s code, you can store it securely in Key Vault. Your applications can securely access the information they need by using URIs. These URIs allow the applications to retrieve specific versions of a secret. There is no need to write custom code to protect any secret information stored in Key Vault.</w:t>
       </w:r>
     </w:p>
     <w:p>
@@ -2645,11 +2033,15 @@
         <w:pStyle w:val="NoSpacing"/>
         <w:rPr>
           <w:rFonts w:ascii="Times New Roman" w:hAnsi="Times New Roman" w:cs="Times New Roman"/>
-        </w:rPr>
-      </w:pPr>
-      <w:r>
-        <w:rPr>
-          <w:rFonts w:ascii="Times New Roman" w:hAnsi="Times New Roman" w:cs="Times New Roman"/>
+          <w:b/>
+          <w:bCs/>
+        </w:rPr>
+      </w:pPr>
+      <w:r>
+        <w:rPr>
+          <w:rFonts w:ascii="Times New Roman" w:hAnsi="Times New Roman" w:cs="Times New Roman"/>
+          <w:b/>
+          <w:bCs/>
         </w:rPr>
         <w:t>Pros:</w:t>
       </w:r>
@@ -2709,11 +2101,15 @@
         <w:pStyle w:val="NoSpacing"/>
         <w:rPr>
           <w:rFonts w:ascii="Times New Roman" w:hAnsi="Times New Roman" w:cs="Times New Roman"/>
-        </w:rPr>
-      </w:pPr>
-      <w:r>
-        <w:rPr>
-          <w:rFonts w:ascii="Times New Roman" w:hAnsi="Times New Roman" w:cs="Times New Roman"/>
+          <w:b/>
+          <w:bCs/>
+        </w:rPr>
+      </w:pPr>
+      <w:r>
+        <w:rPr>
+          <w:rFonts w:ascii="Times New Roman" w:hAnsi="Times New Roman" w:cs="Times New Roman"/>
+          <w:b/>
+          <w:bCs/>
         </w:rPr>
         <w:t>Cons:</w:t>
       </w:r>
@@ -2793,7 +2189,19 @@
         <w:rPr>
           <w:rFonts w:ascii="Times New Roman" w:hAnsi="Times New Roman" w:cs="Times New Roman"/>
         </w:rPr>
-        <w:t xml:space="preserve"> Vault etc. </w:t>
+        <w:t xml:space="preserve"> Vault</w:t>
+      </w:r>
+      <w:r>
+        <w:rPr>
+          <w:rFonts w:ascii="Times New Roman" w:hAnsi="Times New Roman" w:cs="Times New Roman"/>
+        </w:rPr>
+        <w:t>,</w:t>
+      </w:r>
+      <w:r>
+        <w:rPr>
+          <w:rFonts w:ascii="Times New Roman" w:hAnsi="Times New Roman" w:cs="Times New Roman"/>
+        </w:rPr>
+        <w:t xml:space="preserve"> etc. </w:t>
       </w:r>
     </w:p>
     <w:p>
@@ -2805,7 +2213,6 @@
         <w:sectPr>
           <w:pgSz w:w="12240" w:h="15840"/>
           <w:pgMar w:top="1440" w:right="1440" w:bottom="1440" w:left="1440" w:header="720" w:footer="720" w:gutter="0"/>
-          <w:pgNumType w:start="0"/>
           <w:cols w:space="720"/>
           <w:titlePg/>
           <w:docGrid w:linePitch="360"/>
@@ -2852,9 +2259,8 @@
           <w:sz w:val="22"/>
           <w:szCs w:val="22"/>
         </w:rPr>
-        <w:t xml:space="preserve">How do you achieve loop functionality within </w:t>
-      </w:r>
-      <w:proofErr w:type="gramStart"/>
+        <w:t>How do you achieve loop functionality within a</w:t>
+      </w:r>
       <w:r>
         <w:rPr>
           <w:rFonts w:ascii="Times New Roman" w:hAnsi="Times New Roman" w:cs="Times New Roman"/>
@@ -2863,9 +2269,8 @@
           <w:sz w:val="22"/>
           <w:szCs w:val="22"/>
         </w:rPr>
-        <w:t>a</w:t>
-      </w:r>
-      <w:proofErr w:type="gramEnd"/>
+        <w:t>n</w:t>
+      </w:r>
       <w:r>
         <w:rPr>
           <w:rFonts w:ascii="Times New Roman" w:hAnsi="Times New Roman" w:cs="Times New Roman"/>
@@ -2964,7 +2369,31 @@
         <w:rPr>
           <w:rFonts w:ascii="Times New Roman" w:hAnsi="Times New Roman" w:cs="Times New Roman"/>
         </w:rPr>
-        <w:t>In the below screenshot ‘Foreach’ activity loops through the result of the lookup ‘</w:t>
+        <w:t>In the below screenshot</w:t>
+      </w:r>
+      <w:r>
+        <w:rPr>
+          <w:rFonts w:ascii="Times New Roman" w:hAnsi="Times New Roman" w:cs="Times New Roman"/>
+        </w:rPr>
+        <w:t>,</w:t>
+      </w:r>
+      <w:r>
+        <w:rPr>
+          <w:rFonts w:ascii="Times New Roman" w:hAnsi="Times New Roman" w:cs="Times New Roman"/>
+        </w:rPr>
+        <w:t xml:space="preserve"> </w:t>
+      </w:r>
+      <w:r>
+        <w:rPr>
+          <w:rFonts w:ascii="Times New Roman" w:hAnsi="Times New Roman" w:cs="Times New Roman"/>
+        </w:rPr>
+        <w:t xml:space="preserve">the </w:t>
+      </w:r>
+      <w:r>
+        <w:rPr>
+          <w:rFonts w:ascii="Times New Roman" w:hAnsi="Times New Roman" w:cs="Times New Roman"/>
+        </w:rPr>
+        <w:t>‘Foreach’ activity loops through the result of the lookup ‘</w:t>
       </w:r>
       <w:proofErr w:type="spellStart"/>
       <w:r>
@@ -2978,7 +2407,37 @@
         <w:rPr>
           <w:rFonts w:ascii="Times New Roman" w:hAnsi="Times New Roman" w:cs="Times New Roman"/>
         </w:rPr>
-        <w:t>’. On the Settings tab, you can provide the items you want to loop through. In our case the output of the preceding Lookup activity from the previous step: @activity('LookupDates’</w:t>
+        <w:t>.’</w:t>
+      </w:r>
+      <w:r>
+        <w:rPr>
+          <w:rFonts w:ascii="Times New Roman" w:hAnsi="Times New Roman" w:cs="Times New Roman"/>
+        </w:rPr>
+        <w:t xml:space="preserve"> On the Settings tab, you can provide the items you want to loop through. </w:t>
+      </w:r>
+      <w:r>
+        <w:rPr>
+          <w:rFonts w:ascii="Times New Roman" w:hAnsi="Times New Roman" w:cs="Times New Roman"/>
+        </w:rPr>
+        <w:t>The output of the preceding Lookup activity from the previous step is</w:t>
+      </w:r>
+      <w:r>
+        <w:rPr>
+          <w:rFonts w:ascii="Times New Roman" w:hAnsi="Times New Roman" w:cs="Times New Roman"/>
+        </w:rPr>
+        <w:t xml:space="preserve"> @activity(</w:t>
+      </w:r>
+      <w:r>
+        <w:rPr>
+          <w:rFonts w:ascii="Times New Roman" w:hAnsi="Times New Roman" w:cs="Times New Roman"/>
+        </w:rPr>
+        <w:t>‘</w:t>
+      </w:r>
+      <w:r>
+        <w:rPr>
+          <w:rFonts w:ascii="Times New Roman" w:hAnsi="Times New Roman" w:cs="Times New Roman"/>
+        </w:rPr>
+        <w:t>LookupDates’</w:t>
       </w:r>
       <w:proofErr w:type="gramStart"/>
       <w:r>
@@ -3020,7 +2479,25 @@
         <w:rPr>
           <w:rFonts w:ascii="Times New Roman" w:hAnsi="Times New Roman" w:cs="Times New Roman"/>
         </w:rPr>
-        <w:t>On the Activities tab, we can add a new activity that we want to execute for all the Dates. The Activity, in this case, is ‘</w:t>
+        <w:t>We can add a new activity that we want to execute for all the Dates on the Activities tab</w:t>
+      </w:r>
+      <w:r>
+        <w:rPr>
+          <w:rFonts w:ascii="Times New Roman" w:hAnsi="Times New Roman" w:cs="Times New Roman"/>
+        </w:rPr>
+        <w:t xml:space="preserve">. The </w:t>
+      </w:r>
+      <w:r>
+        <w:rPr>
+          <w:rFonts w:ascii="Times New Roman" w:hAnsi="Times New Roman" w:cs="Times New Roman"/>
+        </w:rPr>
+        <w:t>a</w:t>
+      </w:r>
+      <w:r>
+        <w:rPr>
+          <w:rFonts w:ascii="Times New Roman" w:hAnsi="Times New Roman" w:cs="Times New Roman"/>
+        </w:rPr>
+        <w:t>ctivity, in this case, is ‘</w:t>
       </w:r>
       <w:proofErr w:type="spellStart"/>
       <w:proofErr w:type="gramStart"/>
@@ -3069,7 +2546,7 @@
                     </pic:cNvPicPr>
                   </pic:nvPicPr>
                   <pic:blipFill>
-                    <a:blip r:embed="rId11">
+                    <a:blip r:embed="rId15">
                       <a:extLst>
                         <a:ext uri="{28A0092B-C50C-407E-A947-70E740481C1C}">
                           <a14:useLocalDpi xmlns:a14="http://schemas.microsoft.com/office/drawing/2010/main" val="0"/>
@@ -3201,7 +2678,7 @@
         <w:rPr>
           <w:rFonts w:ascii="Times New Roman" w:hAnsi="Times New Roman" w:cs="Times New Roman"/>
         </w:rPr>
-        <w:t xml:space="preserve">In the mapping data flow, many transformation properties are entered as expressions. These expressions are composed of column values, parameters, functions, operators, and literals that evaluate to a Spark data type at run time. Mapping data flows has a dedicated experience aimed to aid you in building these expressions called the Expression Builder. Utilizing IntelliSense code completion for highlighting, syntax checking, and autocompleting, the expression builder is designed to make building data flows easy. </w:t>
+        <w:t xml:space="preserve">In the mapping data flow, many transformation properties are entered as expressions. These expressions are composed of column values, parameters, functions, operators, and literals that evaluate a Spark data type at run time. Mapping data flows a dedicated experience aimed to aid you in building these expressions called the Expression Builder. Utilizing IntelliSense code completion for highlighting, syntax checking, and autocompleting, the expression builder is designed to make building data flows easy. </w:t>
       </w:r>
     </w:p>
     <w:p>
@@ -3225,62 +2702,92 @@
         </w:rPr>
         <w:t xml:space="preserve">For </w:t>
       </w:r>
+      <w:r>
+        <w:rPr>
+          <w:rFonts w:ascii="Times New Roman" w:hAnsi="Times New Roman" w:cs="Times New Roman"/>
+        </w:rPr>
+        <w:t>e</w:t>
+      </w:r>
+      <w:r>
+        <w:rPr>
+          <w:rFonts w:ascii="Times New Roman" w:hAnsi="Times New Roman" w:cs="Times New Roman"/>
+        </w:rPr>
+        <w:t>xample</w:t>
+      </w:r>
+      <w:r>
+        <w:rPr>
+          <w:rFonts w:ascii="Times New Roman" w:hAnsi="Times New Roman" w:cs="Times New Roman"/>
+        </w:rPr>
+        <w:t>,</w:t>
+      </w:r>
+      <w:r>
+        <w:rPr>
+          <w:rFonts w:ascii="Times New Roman" w:hAnsi="Times New Roman" w:cs="Times New Roman"/>
+        </w:rPr>
+        <w:t xml:space="preserve"> </w:t>
+      </w:r>
+      <w:r>
+        <w:rPr>
+          <w:rFonts w:ascii="Times New Roman" w:hAnsi="Times New Roman" w:cs="Times New Roman"/>
+        </w:rPr>
+        <w:t xml:space="preserve">the </w:t>
+      </w:r>
+      <w:r>
+        <w:rPr>
+          <w:rFonts w:ascii="Times New Roman" w:hAnsi="Times New Roman" w:cs="Times New Roman"/>
+        </w:rPr>
+        <w:t>Below expression splits the name column from Incoming Stream ‘</w:t>
+      </w:r>
+      <w:proofErr w:type="spellStart"/>
+      <w:r>
+        <w:rPr>
+          <w:rFonts w:ascii="Times New Roman" w:hAnsi="Times New Roman" w:cs="Times New Roman"/>
+        </w:rPr>
+        <w:t>SmartFoodsCustomerStagingBlob</w:t>
+      </w:r>
+      <w:proofErr w:type="spellEnd"/>
+      <w:r>
+        <w:rPr>
+          <w:rFonts w:ascii="Times New Roman" w:hAnsi="Times New Roman" w:cs="Times New Roman"/>
+        </w:rPr>
+        <w:t xml:space="preserve">’ into </w:t>
+      </w:r>
+      <w:proofErr w:type="spellStart"/>
+      <w:r>
+        <w:rPr>
+          <w:rFonts w:ascii="Times New Roman" w:hAnsi="Times New Roman" w:cs="Times New Roman"/>
+        </w:rPr>
+        <w:t>firstName</w:t>
+      </w:r>
+      <w:proofErr w:type="spellEnd"/>
+      <w:r>
+        <w:rPr>
+          <w:rFonts w:ascii="Times New Roman" w:hAnsi="Times New Roman" w:cs="Times New Roman"/>
+        </w:rPr>
+        <w:t xml:space="preserve"> and </w:t>
+      </w:r>
+      <w:proofErr w:type="spellStart"/>
+      <w:r>
+        <w:rPr>
+          <w:rFonts w:ascii="Times New Roman" w:hAnsi="Times New Roman" w:cs="Times New Roman"/>
+        </w:rPr>
+        <w:t>lastName</w:t>
+      </w:r>
+      <w:proofErr w:type="spellEnd"/>
+      <w:r>
+        <w:rPr>
+          <w:rFonts w:ascii="Times New Roman" w:hAnsi="Times New Roman" w:cs="Times New Roman"/>
+        </w:rPr>
+        <w:t xml:space="preserve"> </w:t>
+      </w:r>
       <w:proofErr w:type="gramStart"/>
       <w:r>
         <w:rPr>
           <w:rFonts w:ascii="Times New Roman" w:hAnsi="Times New Roman" w:cs="Times New Roman"/>
         </w:rPr>
-        <w:t>Example</w:t>
+        <w:t>columns</w:t>
       </w:r>
       <w:proofErr w:type="gramEnd"/>
-      <w:r>
-        <w:rPr>
-          <w:rFonts w:ascii="Times New Roman" w:hAnsi="Times New Roman" w:cs="Times New Roman"/>
-        </w:rPr>
-        <w:t xml:space="preserve"> Below expression splits the name column from Incoming Stream ‘</w:t>
-      </w:r>
-      <w:proofErr w:type="spellStart"/>
-      <w:r>
-        <w:rPr>
-          <w:rFonts w:ascii="Times New Roman" w:hAnsi="Times New Roman" w:cs="Times New Roman"/>
-        </w:rPr>
-        <w:t>SmartFoodsCustomerStagingBlob</w:t>
-      </w:r>
-      <w:proofErr w:type="spellEnd"/>
-      <w:r>
-        <w:rPr>
-          <w:rFonts w:ascii="Times New Roman" w:hAnsi="Times New Roman" w:cs="Times New Roman"/>
-        </w:rPr>
-        <w:t xml:space="preserve">’ into </w:t>
-      </w:r>
-      <w:proofErr w:type="spellStart"/>
-      <w:r>
-        <w:rPr>
-          <w:rFonts w:ascii="Times New Roman" w:hAnsi="Times New Roman" w:cs="Times New Roman"/>
-        </w:rPr>
-        <w:t>firstName</w:t>
-      </w:r>
-      <w:proofErr w:type="spellEnd"/>
-      <w:r>
-        <w:rPr>
-          <w:rFonts w:ascii="Times New Roman" w:hAnsi="Times New Roman" w:cs="Times New Roman"/>
-        </w:rPr>
-        <w:t xml:space="preserve"> and </w:t>
-      </w:r>
-      <w:proofErr w:type="spellStart"/>
-      <w:r>
-        <w:rPr>
-          <w:rFonts w:ascii="Times New Roman" w:hAnsi="Times New Roman" w:cs="Times New Roman"/>
-        </w:rPr>
-        <w:t>lastName</w:t>
-      </w:r>
-      <w:proofErr w:type="spellEnd"/>
-      <w:r>
-        <w:rPr>
-          <w:rFonts w:ascii="Times New Roman" w:hAnsi="Times New Roman" w:cs="Times New Roman"/>
-        </w:rPr>
-        <w:t xml:space="preserve"> columns</w:t>
-      </w:r>
     </w:p>
     <w:p>
       <w:pPr>
@@ -3312,7 +2819,7 @@
                     </pic:cNvPicPr>
                   </pic:nvPicPr>
                   <pic:blipFill>
-                    <a:blip r:embed="rId12">
+                    <a:blip r:embed="rId16">
                       <a:extLst>
                         <a:ext uri="{28A0092B-C50C-407E-A947-70E740481C1C}">
                           <a14:useLocalDpi xmlns:a14="http://schemas.microsoft.com/office/drawing/2010/main" val="0"/>
@@ -3350,7 +2857,6 @@
         <w:sectPr>
           <w:pgSz w:w="12240" w:h="15840"/>
           <w:pgMar w:top="1440" w:right="1440" w:bottom="1440" w:left="1440" w:header="720" w:footer="720" w:gutter="0"/>
-          <w:pgNumType w:start="0"/>
           <w:cols w:space="720"/>
           <w:titlePg/>
           <w:docGrid w:linePitch="360"/>
@@ -3445,7 +2951,19 @@
         <w:rPr>
           <w:rFonts w:ascii="Times New Roman" w:hAnsi="Times New Roman" w:cs="Times New Roman"/>
         </w:rPr>
-        <w:t>Below Copy Activity parametrizes the dataset property ‘</w:t>
+        <w:t>Below Copy</w:t>
+      </w:r>
+      <w:r>
+        <w:rPr>
+          <w:rFonts w:ascii="Times New Roman" w:hAnsi="Times New Roman" w:cs="Times New Roman"/>
+        </w:rPr>
+        <w:t>,</w:t>
+      </w:r>
+      <w:r>
+        <w:rPr>
+          <w:rFonts w:ascii="Times New Roman" w:hAnsi="Times New Roman" w:cs="Times New Roman"/>
+        </w:rPr>
+        <w:t xml:space="preserve"> Activity parametrizes the dataset property ‘</w:t>
       </w:r>
       <w:proofErr w:type="spellStart"/>
       <w:r>
@@ -3492,7 +3010,7 @@
                     </pic:cNvPicPr>
                   </pic:nvPicPr>
                   <pic:blipFill>
-                    <a:blip r:embed="rId13">
+                    <a:blip r:embed="rId17">
                       <a:extLst>
                         <a:ext uri="{28A0092B-C50C-407E-A947-70E740481C1C}">
                           <a14:useLocalDpi xmlns:a14="http://schemas.microsoft.com/office/drawing/2010/main" val="0"/>
@@ -3532,7 +3050,7 @@
         <w:rPr>
           <w:rFonts w:ascii="Times New Roman" w:hAnsi="Times New Roman" w:cs="Times New Roman"/>
         </w:rPr>
-        <w:t xml:space="preserve">The advantage of this approach is that the pipeline is fully automated and avoids the use of hardcoded values anywhere in the pipeline. </w:t>
+        <w:t xml:space="preserve">The advantage of this approach is that the pipeline is fully automated and avoids hardcoded values anywhere in the pipeline. </w:t>
       </w:r>
     </w:p>
     <w:p>
@@ -3554,7 +3072,19 @@
         <w:rPr>
           <w:rFonts w:ascii="Times New Roman" w:hAnsi="Times New Roman" w:cs="Times New Roman"/>
         </w:rPr>
-        <w:t>Data analysis is important step to be performed before parametrizing the dataset properties.</w:t>
+        <w:t xml:space="preserve">Data analysis is </w:t>
+      </w:r>
+      <w:r>
+        <w:rPr>
+          <w:rFonts w:ascii="Times New Roman" w:hAnsi="Times New Roman" w:cs="Times New Roman"/>
+        </w:rPr>
+        <w:t>a crucial</w:t>
+      </w:r>
+      <w:r>
+        <w:rPr>
+          <w:rFonts w:ascii="Times New Roman" w:hAnsi="Times New Roman" w:cs="Times New Roman"/>
+        </w:rPr>
+        <w:t xml:space="preserve"> step to be performed before parametrizing the dataset properties.</w:t>
       </w:r>
     </w:p>
     <w:p>
@@ -3566,7 +3096,6 @@
         <w:sectPr>
           <w:pgSz w:w="12240" w:h="15840"/>
           <w:pgMar w:top="1440" w:right="1440" w:bottom="1440" w:left="1440" w:header="720" w:footer="720" w:gutter="0"/>
-          <w:pgNumType w:start="0"/>
           <w:cols w:space="720"/>
           <w:titlePg/>
           <w:docGrid w:linePitch="360"/>
@@ -3665,11 +3194,15 @@
         <w:pStyle w:val="NoSpacing"/>
         <w:rPr>
           <w:rFonts w:ascii="Times New Roman" w:hAnsi="Times New Roman" w:cs="Times New Roman"/>
-        </w:rPr>
-      </w:pPr>
-      <w:r>
-        <w:rPr>
-          <w:rFonts w:ascii="Times New Roman" w:hAnsi="Times New Roman" w:cs="Times New Roman"/>
+          <w:b/>
+          <w:bCs/>
+        </w:rPr>
+      </w:pPr>
+      <w:r>
+        <w:rPr>
+          <w:rFonts w:ascii="Times New Roman" w:hAnsi="Times New Roman" w:cs="Times New Roman"/>
+          <w:b/>
+          <w:bCs/>
         </w:rPr>
         <w:t xml:space="preserve">Azure Data Factory supports the following file formats. </w:t>
       </w:r>
@@ -3853,30 +3386,84 @@
     <w:p>
       <w:pPr>
         <w:pStyle w:val="NoSpacing"/>
-        <w:rPr>
-          <w:rFonts w:ascii="Times New Roman" w:hAnsi="Times New Roman" w:cs="Times New Roman"/>
-        </w:rPr>
-      </w:pPr>
-      <w:r>
-        <w:rPr>
-          <w:rFonts w:ascii="Times New Roman" w:hAnsi="Times New Roman" w:cs="Times New Roman"/>
-        </w:rPr>
-        <w:t xml:space="preserve">                 Parquet file has the following compression-related options: NONE, SNAPPY, GZIP, and LZO</w:t>
+        <w:numPr>
+          <w:ilvl w:val="0"/>
+          <w:numId w:val="11"/>
+        </w:numPr>
+        <w:rPr>
+          <w:rFonts w:ascii="Times New Roman" w:hAnsi="Times New Roman" w:cs="Times New Roman"/>
+        </w:rPr>
+      </w:pPr>
+      <w:r>
+        <w:rPr>
+          <w:rFonts w:ascii="Times New Roman" w:hAnsi="Times New Roman" w:cs="Times New Roman"/>
+        </w:rPr>
+        <w:t>Parquet file has the following compression-related options: NONE, SNAPPY, GZIP, and LZO</w:t>
+      </w:r>
+      <w:r>
+        <w:rPr>
+          <w:rFonts w:ascii="Times New Roman" w:hAnsi="Times New Roman" w:cs="Times New Roman"/>
+        </w:rPr>
+        <w:t xml:space="preserve"> </w:t>
+      </w:r>
+      <w:r>
+        <w:rPr>
+          <w:rFonts w:ascii="Times New Roman" w:hAnsi="Times New Roman" w:cs="Times New Roman"/>
+        </w:rPr>
+        <w:t xml:space="preserve">                 ORC file has three compression-related options: NONE, ZLIB, SNAPPY</w:t>
       </w:r>
     </w:p>
     <w:p>
       <w:pPr>
         <w:pStyle w:val="NoSpacing"/>
-        <w:rPr>
-          <w:rFonts w:ascii="Times New Roman" w:hAnsi="Times New Roman" w:cs="Times New Roman"/>
-        </w:rPr>
-      </w:pPr>
-      <w:r>
-        <w:rPr>
-          <w:rFonts w:ascii="Times New Roman" w:hAnsi="Times New Roman" w:cs="Times New Roman"/>
-        </w:rPr>
-        <w:t xml:space="preserve">                 ORC file has three compression-related options: NONE, ZLIB, SNAPPY</w:t>
-      </w:r>
+        <w:numPr>
+          <w:ilvl w:val="0"/>
+          <w:numId w:val="11"/>
+        </w:numPr>
+        <w:rPr>
+          <w:rFonts w:ascii="Times New Roman" w:hAnsi="Times New Roman" w:cs="Times New Roman"/>
+        </w:rPr>
+      </w:pPr>
+      <w:r>
+        <w:rPr>
+          <w:rFonts w:ascii="Times New Roman" w:hAnsi="Times New Roman" w:cs="Times New Roman"/>
+        </w:rPr>
+        <w:t xml:space="preserve">Other compression-related options are </w:t>
+      </w:r>
+      <w:proofErr w:type="spellStart"/>
+      <w:r>
+        <w:rPr>
+          <w:rFonts w:ascii="Times New Roman" w:hAnsi="Times New Roman" w:cs="Times New Roman"/>
+        </w:rPr>
+        <w:t>ZipDeflate</w:t>
+      </w:r>
+      <w:proofErr w:type="spellEnd"/>
+      <w:r>
+        <w:rPr>
+          <w:rFonts w:ascii="Times New Roman" w:hAnsi="Times New Roman" w:cs="Times New Roman"/>
+        </w:rPr>
+        <w:t>, Deflate</w:t>
+      </w:r>
+      <w:r>
+        <w:rPr>
+          <w:rFonts w:ascii="Times New Roman" w:hAnsi="Times New Roman" w:cs="Times New Roman"/>
+        </w:rPr>
+        <w:t>,</w:t>
+      </w:r>
+      <w:r>
+        <w:rPr>
+          <w:rFonts w:ascii="Times New Roman" w:hAnsi="Times New Roman" w:cs="Times New Roman"/>
+        </w:rPr>
+        <w:t xml:space="preserve"> </w:t>
+      </w:r>
+      <w:proofErr w:type="spellStart"/>
+      <w:r>
+        <w:rPr>
+          <w:rFonts w:ascii="Times New Roman" w:hAnsi="Times New Roman" w:cs="Times New Roman"/>
+        </w:rPr>
+        <w:t>etc</w:t>
+      </w:r>
+      <w:proofErr w:type="spellEnd"/>
     </w:p>
     <w:p>
       <w:pPr>
@@ -3889,7 +3476,7 @@
         <w:rPr>
           <w:rFonts w:ascii="Times New Roman" w:hAnsi="Times New Roman" w:cs="Times New Roman"/>
         </w:rPr>
-        <w:t xml:space="preserve">                </w:t>
+        <w:t xml:space="preserve">               </w:t>
       </w:r>
     </w:p>
     <w:p>
@@ -3897,36 +3484,90 @@
         <w:pStyle w:val="NoSpacing"/>
         <w:rPr>
           <w:rFonts w:ascii="Times New Roman" w:hAnsi="Times New Roman" w:cs="Times New Roman"/>
-        </w:rPr>
-      </w:pPr>
-      <w:r>
-        <w:rPr>
-          <w:rFonts w:ascii="Times New Roman" w:hAnsi="Times New Roman" w:cs="Times New Roman"/>
-        </w:rPr>
-        <w:t xml:space="preserve">                Other compression-related options are </w:t>
+          <w:b/>
+          <w:bCs/>
+        </w:rPr>
+      </w:pPr>
+      <w:r>
+        <w:rPr>
+          <w:rFonts w:ascii="Times New Roman" w:hAnsi="Times New Roman" w:cs="Times New Roman"/>
+          <w:b/>
+          <w:bCs/>
+        </w:rPr>
+        <w:t>When to use Parquet file over ORC file?</w:t>
+      </w:r>
+    </w:p>
+    <w:p>
+      <w:pPr>
+        <w:pStyle w:val="NoSpacing"/>
+        <w:rPr>
+          <w:rFonts w:ascii="Times New Roman" w:hAnsi="Times New Roman" w:cs="Times New Roman"/>
+        </w:rPr>
+      </w:pPr>
+      <w:r>
+        <w:rPr>
+          <w:rFonts w:ascii="Times New Roman" w:hAnsi="Times New Roman" w:cs="Times New Roman"/>
+        </w:rPr>
+        <w:t>Parquet is a row columnar data format created by Cloudera and Twitter in 2013. Parquet files consist of row groups, header, and footer, and in each row</w:t>
+      </w:r>
+      <w:r>
+        <w:rPr>
+          <w:rFonts w:ascii="Times New Roman" w:hAnsi="Times New Roman" w:cs="Times New Roman"/>
+        </w:rPr>
+        <w:t>,</w:t>
+      </w:r>
+      <w:r>
+        <w:rPr>
+          <w:rFonts w:ascii="Times New Roman" w:hAnsi="Times New Roman" w:cs="Times New Roman"/>
+        </w:rPr>
+        <w:t xml:space="preserve"> group data in the same columns are stored together. Parquet is specialized in efficiently storing and processing nested data types. If you have </w:t>
+      </w:r>
+      <w:r>
+        <w:rPr>
+          <w:rFonts w:ascii="Times New Roman" w:hAnsi="Times New Roman" w:cs="Times New Roman"/>
+        </w:rPr>
+        <w:t>many</w:t>
+      </w:r>
+      <w:r>
+        <w:rPr>
+          <w:rFonts w:ascii="Times New Roman" w:hAnsi="Times New Roman" w:cs="Times New Roman"/>
+        </w:rPr>
+        <w:t xml:space="preserve"> complex nested columns in your dataset and often only query a subset of the </w:t>
       </w:r>
       <w:proofErr w:type="spellStart"/>
       <w:r>
         <w:rPr>
           <w:rFonts w:ascii="Times New Roman" w:hAnsi="Times New Roman" w:cs="Times New Roman"/>
         </w:rPr>
-        <w:t>ZipDeflate</w:t>
+        <w:t>subcolumns</w:t>
       </w:r>
       <w:proofErr w:type="spellEnd"/>
       <w:r>
         <w:rPr>
           <w:rFonts w:ascii="Times New Roman" w:hAnsi="Times New Roman" w:cs="Times New Roman"/>
         </w:rPr>
-        <w:t xml:space="preserve">, Deflate </w:t>
+        <w:t>, Parquet would be a good choice. Parquet is implemented using the record shredding and assembly algorithm described in the Dremel paper, which allows you to access and retrieve</w:t>
+      </w:r>
+      <w:r>
+        <w:rPr>
+          <w:rFonts w:ascii="Times New Roman" w:hAnsi="Times New Roman" w:cs="Times New Roman"/>
+        </w:rPr>
+        <w:t xml:space="preserve"> </w:t>
       </w:r>
       <w:proofErr w:type="spellStart"/>
       <w:r>
         <w:rPr>
           <w:rFonts w:ascii="Times New Roman" w:hAnsi="Times New Roman" w:cs="Times New Roman"/>
         </w:rPr>
-        <w:t>etc</w:t>
+        <w:t>subcolumns</w:t>
       </w:r>
       <w:proofErr w:type="spellEnd"/>
+      <w:r>
+        <w:rPr>
+          <w:rFonts w:ascii="Times New Roman" w:hAnsi="Times New Roman" w:cs="Times New Roman"/>
+        </w:rPr>
+        <w:t xml:space="preserve"> without pulling the rest of the nested column. </w:t>
+      </w:r>
     </w:p>
     <w:p>
       <w:pPr>
@@ -3935,12 +3576,6 @@
           <w:rFonts w:ascii="Times New Roman" w:hAnsi="Times New Roman" w:cs="Times New Roman"/>
         </w:rPr>
       </w:pPr>
-      <w:r>
-        <w:rPr>
-          <w:rFonts w:ascii="Times New Roman" w:hAnsi="Times New Roman" w:cs="Times New Roman"/>
-        </w:rPr>
-        <w:t xml:space="preserve">               </w:t>
-      </w:r>
     </w:p>
     <w:p>
       <w:pPr>
@@ -3953,7 +3588,19 @@
         <w:rPr>
           <w:rFonts w:ascii="Times New Roman" w:hAnsi="Times New Roman" w:cs="Times New Roman"/>
         </w:rPr>
-        <w:t>When to use Parquet file over ORC file?</w:t>
+        <w:t xml:space="preserve">One should consider the platform/framework you are using when choosing a data format, as data formats perform differently depending on where they are used. ORC works best with Hive (since it is made for Hive). Spark provides </w:t>
+      </w:r>
+      <w:r>
+        <w:rPr>
+          <w:rFonts w:ascii="Times New Roman" w:hAnsi="Times New Roman" w:cs="Times New Roman"/>
+        </w:rPr>
+        <w:t>excellen</w:t>
+      </w:r>
+      <w:r>
+        <w:rPr>
+          <w:rFonts w:ascii="Times New Roman" w:hAnsi="Times New Roman" w:cs="Times New Roman"/>
+        </w:rPr>
+        <w:t>t support for processing Parquet formats.</w:t>
       </w:r>
     </w:p>
     <w:p>
@@ -3967,35 +3614,7 @@
         <w:rPr>
           <w:rFonts w:ascii="Times New Roman" w:hAnsi="Times New Roman" w:cs="Times New Roman"/>
         </w:rPr>
-        <w:t xml:space="preserve">Parquet is a row columnar data format created by Cloudera and Twitter in 2013. Parquet files consist of row groups, header, and footer, and in each row group data in the same columns are stored together. Parquet is specialized in efficiently storing and processing nested data types. If you have a lot of complex nested columns in your dataset and often only query a subset of the </w:t>
-      </w:r>
-      <w:proofErr w:type="spellStart"/>
-      <w:r>
-        <w:rPr>
-          <w:rFonts w:ascii="Times New Roman" w:hAnsi="Times New Roman" w:cs="Times New Roman"/>
-        </w:rPr>
-        <w:t>subcolumns</w:t>
-      </w:r>
-      <w:proofErr w:type="spellEnd"/>
-      <w:r>
-        <w:rPr>
-          <w:rFonts w:ascii="Times New Roman" w:hAnsi="Times New Roman" w:cs="Times New Roman"/>
-        </w:rPr>
-        <w:t xml:space="preserve">, Parquet would be a good choice. Parquet is implemented using the record shredding and assembly algorithm described in the Dremel paper, which allows you to access and </w:t>
-      </w:r>
-      <w:proofErr w:type="spellStart"/>
-      <w:r>
-        <w:rPr>
-          <w:rFonts w:ascii="Times New Roman" w:hAnsi="Times New Roman" w:cs="Times New Roman"/>
-        </w:rPr>
-        <w:t>retrievesubcolumns</w:t>
-      </w:r>
-      <w:proofErr w:type="spellEnd"/>
-      <w:r>
-        <w:rPr>
-          <w:rFonts w:ascii="Times New Roman" w:hAnsi="Times New Roman" w:cs="Times New Roman"/>
-        </w:rPr>
-        <w:t xml:space="preserve"> without pulling the rest of the nested column. </w:t>
+        <w:t xml:space="preserve">    </w:t>
       </w:r>
     </w:p>
     <w:p>
@@ -4003,8 +3622,50 @@
         <w:pStyle w:val="NoSpacing"/>
         <w:rPr>
           <w:rFonts w:ascii="Times New Roman" w:hAnsi="Times New Roman" w:cs="Times New Roman"/>
-        </w:rPr>
-      </w:pPr>
+          <w:b/>
+          <w:bCs/>
+        </w:rPr>
+      </w:pPr>
+      <w:r>
+        <w:rPr>
+          <w:rFonts w:ascii="Times New Roman" w:hAnsi="Times New Roman" w:cs="Times New Roman"/>
+          <w:b/>
+          <w:bCs/>
+        </w:rPr>
+        <w:t xml:space="preserve">When to use </w:t>
+      </w:r>
+      <w:r>
+        <w:rPr>
+          <w:rFonts w:ascii="Times New Roman" w:hAnsi="Times New Roman" w:cs="Times New Roman"/>
+          <w:b/>
+          <w:bCs/>
+        </w:rPr>
+        <w:t xml:space="preserve">the </w:t>
+      </w:r>
+      <w:r>
+        <w:rPr>
+          <w:rFonts w:ascii="Times New Roman" w:hAnsi="Times New Roman" w:cs="Times New Roman"/>
+          <w:b/>
+          <w:bCs/>
+        </w:rPr>
+        <w:t xml:space="preserve">Avro file over </w:t>
+      </w:r>
+      <w:r>
+        <w:rPr>
+          <w:rFonts w:ascii="Times New Roman" w:hAnsi="Times New Roman" w:cs="Times New Roman"/>
+          <w:b/>
+          <w:bCs/>
+        </w:rPr>
+        <w:t xml:space="preserve">the </w:t>
+      </w:r>
+      <w:r>
+        <w:rPr>
+          <w:rFonts w:ascii="Times New Roman" w:hAnsi="Times New Roman" w:cs="Times New Roman"/>
+          <w:b/>
+          <w:bCs/>
+        </w:rPr>
+        <w:t>Parquet file?</w:t>
+      </w:r>
     </w:p>
     <w:p>
       <w:pPr>
@@ -4017,94 +3678,26 @@
         <w:rPr>
           <w:rFonts w:ascii="Times New Roman" w:hAnsi="Times New Roman" w:cs="Times New Roman"/>
         </w:rPr>
-        <w:t>One should consider the platform/framework you are using when choosing a data format, as data formats perform differently depending on where they are used. ORC works best with Hive (since it is made for Hive). Spark provides great support for processing Parquet formats.</w:t>
-      </w:r>
-    </w:p>
-    <w:p>
-      <w:pPr>
-        <w:pStyle w:val="NoSpacing"/>
-        <w:rPr>
-          <w:rFonts w:ascii="Times New Roman" w:hAnsi="Times New Roman" w:cs="Times New Roman"/>
-        </w:rPr>
-      </w:pPr>
-      <w:r>
-        <w:rPr>
-          <w:rFonts w:ascii="Times New Roman" w:hAnsi="Times New Roman" w:cs="Times New Roman"/>
-        </w:rPr>
-        <w:t xml:space="preserve">                </w:t>
-      </w:r>
-    </w:p>
-    <w:p>
-      <w:pPr>
-        <w:pStyle w:val="NoSpacing"/>
-        <w:rPr>
-          <w:rFonts w:ascii="Times New Roman" w:hAnsi="Times New Roman" w:cs="Times New Roman"/>
-        </w:rPr>
-      </w:pPr>
-      <w:r>
-        <w:rPr>
-          <w:rFonts w:ascii="Times New Roman" w:hAnsi="Times New Roman" w:cs="Times New Roman"/>
-        </w:rPr>
-        <w:t xml:space="preserve">            </w:t>
-      </w:r>
-    </w:p>
-    <w:p>
-      <w:pPr>
-        <w:pStyle w:val="NoSpacing"/>
-        <w:rPr>
-          <w:rFonts w:ascii="Times New Roman" w:hAnsi="Times New Roman" w:cs="Times New Roman"/>
-        </w:rPr>
-      </w:pPr>
-    </w:p>
-    <w:p>
-      <w:pPr>
-        <w:pStyle w:val="NoSpacing"/>
-        <w:rPr>
-          <w:rFonts w:ascii="Times New Roman" w:hAnsi="Times New Roman" w:cs="Times New Roman"/>
-        </w:rPr>
-      </w:pPr>
-      <w:r>
-        <w:rPr>
-          <w:rFonts w:ascii="Times New Roman" w:hAnsi="Times New Roman" w:cs="Times New Roman"/>
-        </w:rPr>
-        <w:t>When to use Avro file over Parquet file?</w:t>
-      </w:r>
-    </w:p>
-    <w:p>
-      <w:pPr>
-        <w:pStyle w:val="NoSpacing"/>
-        <w:rPr>
-          <w:rFonts w:ascii="Times New Roman" w:hAnsi="Times New Roman" w:cs="Times New Roman"/>
-        </w:rPr>
-      </w:pPr>
-      <w:r>
-        <w:rPr>
-          <w:rFonts w:ascii="Times New Roman" w:hAnsi="Times New Roman" w:cs="Times New Roman"/>
-        </w:rPr>
-        <w:t xml:space="preserve">One challenge of handling big data is the frequent changing of data schema: </w:t>
-      </w:r>
-      <w:proofErr w:type="gramStart"/>
-      <w:r>
-        <w:rPr>
-          <w:rFonts w:ascii="Times New Roman" w:hAnsi="Times New Roman" w:cs="Times New Roman"/>
-        </w:rPr>
-        <w:t>e.g.</w:t>
-      </w:r>
-      <w:proofErr w:type="gramEnd"/>
-      <w:r>
-        <w:rPr>
-          <w:rFonts w:ascii="Times New Roman" w:hAnsi="Times New Roman" w:cs="Times New Roman"/>
-        </w:rPr>
-        <w:t xml:space="preserve"> adding/dropping columns and changing columns names. If your data schema changes a lot and you need high compatibility for your old/new applications, Avro is a good choice over Parquet. Plus, Avro’s data schema is in </w:t>
-      </w:r>
-      <w:proofErr w:type="gramStart"/>
-      <w:r>
-        <w:rPr>
-          <w:rFonts w:ascii="Times New Roman" w:hAnsi="Times New Roman" w:cs="Times New Roman"/>
-        </w:rPr>
-        <w:t>JSON</w:t>
-      </w:r>
-      <w:proofErr w:type="gramEnd"/>
+        <w:t>One challenge of handling big data is the frequent changing of data schema: e.g.</w:t>
+      </w:r>
+      <w:r>
+        <w:rPr>
+          <w:rFonts w:ascii="Times New Roman" w:hAnsi="Times New Roman" w:cs="Times New Roman"/>
+        </w:rPr>
+        <w:t>,</w:t>
+      </w:r>
+      <w:r>
+        <w:rPr>
+          <w:rFonts w:ascii="Times New Roman" w:hAnsi="Times New Roman" w:cs="Times New Roman"/>
+        </w:rPr>
+        <w:t xml:space="preserve"> adding/dropping columns and changing column names. If your data schema changes a lot and you need high compatibility for your old/new applications, Avro is a good choice over Parquet. Plus, Avro’s data schema is JSON</w:t>
+      </w:r>
+      <w:r>
+        <w:rPr>
+          <w:rFonts w:ascii="Times New Roman" w:hAnsi="Times New Roman" w:cs="Times New Roman"/>
+        </w:rPr>
+        <w:t>,</w:t>
+      </w:r>
       <w:r>
         <w:rPr>
           <w:rFonts w:ascii="Times New Roman" w:hAnsi="Times New Roman" w:cs="Times New Roman"/>
@@ -4123,7 +3716,6 @@
     <w:sectPr>
       <w:pgSz w:w="12240" w:h="15840"/>
       <w:pgMar w:top="1440" w:right="1440" w:bottom="1440" w:left="1440" w:header="720" w:footer="720" w:gutter="0"/>
-      <w:pgNumType w:start="0"/>
       <w:cols w:space="720"/>
       <w:titlePg/>
       <w:docGrid w:linePitch="360"/>
@@ -4158,6 +3750,16 @@
 </file>
 
 <file path=word/footer1.xml><?xml version="1.0" encoding="utf-8"?>
+<w:ftr xmlns:wpc="http://schemas.microsoft.com/office/word/2010/wordprocessingCanvas" xmlns:cx="http://schemas.microsoft.com/office/drawing/2014/chartex" xmlns:cx1="http://schemas.microsoft.com/office/drawing/2015/9/8/chartex" xmlns:cx2="http://schemas.microsoft.com/office/drawing/2015/10/21/chartex" xmlns:cx3="http://schemas.microsoft.com/office/drawing/2016/5/9/chartex" xmlns:cx4="http://schemas.microsoft.com/office/drawing/2016/5/10/chartex" xmlns:cx5="http://schemas.microsoft.com/office/drawing/2016/5/11/chartex" xmlns:cx6="http://schemas.microsoft.com/office/drawing/2016/5/12/chartex" xmlns:cx7="http://schemas.microsoft.com/office/drawing/2016/5/13/chartex" xmlns:cx8="http://schemas.microsoft.com/office/drawing/2016/5/14/chartex" xmlns:mc="http://schemas.openxmlformats.org/markup-compatibility/2006" xmlns:aink="http://schemas.microsoft.com/office/drawing/2016/ink" xmlns:am3d="http://schemas.microsoft.com/office/drawing/2017/model3d" xmlns:o="urn:schemas-microsoft-com:office:office" xmlns:r="http://schemas.openxmlformats.org/officeDocument/2006/relationships" xmlns:m="http://schemas.openxmlformats.org/officeDocument/2006/math" xmlns:v="urn:schemas-microsoft-com:vml" xmlns:wp14="http://schemas.microsoft.com/office/word/2010/wordprocessingDrawing" xmlns:wp="http://schemas.openxmlformats.org/drawingml/2006/wordprocessingDrawing" xmlns:w10="urn:schemas-microsoft-com:office:word" xmlns:w="http://schemas.openxmlformats.org/wordprocessingml/2006/main" xmlns:w14="http://schemas.microsoft.com/office/word/2010/wordml" xmlns:w15="http://schemas.microsoft.com/office/word/2012/wordml" xmlns:w16cex="http://schemas.microsoft.com/office/word/2018/wordml/cex" xmlns:w16cid="http://schemas.microsoft.com/office/word/2016/wordml/cid" xmlns:w16="http://schemas.microsoft.com/office/word/2018/wordml" xmlns:w16sdtdh="http://schemas.microsoft.com/office/word/2020/wordml/sdtdatahash" xmlns:w16se="http://schemas.microsoft.com/office/word/2015/wordml/symex" xmlns:wpg="http://schemas.microsoft.com/office/word/2010/wordprocessingGroup" xmlns:wpi="http://schemas.microsoft.com/office/word/2010/wordprocessingInk" xmlns:wne="http://schemas.microsoft.com/office/word/2006/wordml" xmlns:wps="http://schemas.microsoft.com/office/word/2010/wordprocessingShape" mc:Ignorable="w14 w15 w16se w16cid w16 w16cex w16sdtdh wp14">
+  <w:p>
+    <w:pPr>
+      <w:pStyle w:val="Footer"/>
+    </w:pPr>
+  </w:p>
+</w:ftr>
+</file>
+
+<file path=word/footer2.xml><?xml version="1.0" encoding="utf-8"?>
 <w:ftr xmlns:wpc="http://schemas.microsoft.com/office/word/2010/wordprocessingCanvas" xmlns:cx="http://schemas.microsoft.com/office/drawing/2014/chartex" xmlns:cx1="http://schemas.microsoft.com/office/drawing/2015/9/8/chartex" xmlns:cx2="http://schemas.microsoft.com/office/drawing/2015/10/21/chartex" xmlns:cx3="http://schemas.microsoft.com/office/drawing/2016/5/9/chartex" xmlns:cx4="http://schemas.microsoft.com/office/drawing/2016/5/10/chartex" xmlns:cx5="http://schemas.microsoft.com/office/drawing/2016/5/11/chartex" xmlns:cx6="http://schemas.microsoft.com/office/drawing/2016/5/12/chartex" xmlns:cx7="http://schemas.microsoft.com/office/drawing/2016/5/13/chartex" xmlns:cx8="http://schemas.microsoft.com/office/drawing/2016/5/14/chartex" xmlns:mc="http://schemas.openxmlformats.org/markup-compatibility/2006" xmlns:aink="http://schemas.microsoft.com/office/drawing/2016/ink" xmlns:am3d="http://schemas.microsoft.com/office/drawing/2017/model3d" xmlns:o="urn:schemas-microsoft-com:office:office" xmlns:r="http://schemas.openxmlformats.org/officeDocument/2006/relationships" xmlns:m="http://schemas.openxmlformats.org/officeDocument/2006/math" xmlns:v="urn:schemas-microsoft-com:vml" xmlns:wp14="http://schemas.microsoft.com/office/word/2010/wordprocessingDrawing" xmlns:wp="http://schemas.openxmlformats.org/drawingml/2006/wordprocessingDrawing" xmlns:w10="urn:schemas-microsoft-com:office:word" xmlns:w="http://schemas.openxmlformats.org/wordprocessingml/2006/main" xmlns:w14="http://schemas.microsoft.com/office/word/2010/wordml" xmlns:w15="http://schemas.microsoft.com/office/word/2012/wordml" xmlns:w16cex="http://schemas.microsoft.com/office/word/2018/wordml/cex" xmlns:w16cid="http://schemas.microsoft.com/office/word/2016/wordml/cid" xmlns:w16="http://schemas.microsoft.com/office/word/2018/wordml" xmlns:w16sdtdh="http://schemas.microsoft.com/office/word/2020/wordml/sdtdatahash" xmlns:w16se="http://schemas.microsoft.com/office/word/2015/wordml/symex" xmlns:wpg="http://schemas.microsoft.com/office/word/2010/wordprocessingGroup" xmlns:wpi="http://schemas.microsoft.com/office/word/2010/wordprocessingInk" xmlns:wne="http://schemas.microsoft.com/office/word/2006/wordml" xmlns:wps="http://schemas.microsoft.com/office/word/2010/wordprocessingShape" mc:Ignorable="w14 w15 w16se w16cid w16 w16cex w16sdtdh wp14">
   <w:sdt>
     <w:sdtPr>
@@ -4287,7 +3889,7 @@
 </w:ftr>
 </file>
 
-<file path=word/footer2.xml><?xml version="1.0" encoding="utf-8"?>
+<file path=word/footer3.xml><?xml version="1.0" encoding="utf-8"?>
 <w:ftr xmlns:wpc="http://schemas.microsoft.com/office/word/2010/wordprocessingCanvas" xmlns:cx="http://schemas.microsoft.com/office/drawing/2014/chartex" xmlns:cx1="http://schemas.microsoft.com/office/drawing/2015/9/8/chartex" xmlns:cx2="http://schemas.microsoft.com/office/drawing/2015/10/21/chartex" xmlns:cx3="http://schemas.microsoft.com/office/drawing/2016/5/9/chartex" xmlns:cx4="http://schemas.microsoft.com/office/drawing/2016/5/10/chartex" xmlns:cx5="http://schemas.microsoft.com/office/drawing/2016/5/11/chartex" xmlns:cx6="http://schemas.microsoft.com/office/drawing/2016/5/12/chartex" xmlns:cx7="http://schemas.microsoft.com/office/drawing/2016/5/13/chartex" xmlns:cx8="http://schemas.microsoft.com/office/drawing/2016/5/14/chartex" xmlns:mc="http://schemas.openxmlformats.org/markup-compatibility/2006" xmlns:aink="http://schemas.microsoft.com/office/drawing/2016/ink" xmlns:am3d="http://schemas.microsoft.com/office/drawing/2017/model3d" xmlns:o="urn:schemas-microsoft-com:office:office" xmlns:r="http://schemas.openxmlformats.org/officeDocument/2006/relationships" xmlns:m="http://schemas.openxmlformats.org/officeDocument/2006/math" xmlns:v="urn:schemas-microsoft-com:vml" xmlns:wp14="http://schemas.microsoft.com/office/word/2010/wordprocessingDrawing" xmlns:wp="http://schemas.openxmlformats.org/drawingml/2006/wordprocessingDrawing" xmlns:w10="urn:schemas-microsoft-com:office:word" xmlns:w="http://schemas.openxmlformats.org/wordprocessingml/2006/main" xmlns:w14="http://schemas.microsoft.com/office/word/2010/wordml" xmlns:w15="http://schemas.microsoft.com/office/word/2012/wordml" xmlns:w16cex="http://schemas.microsoft.com/office/word/2018/wordml/cex" xmlns:w16cid="http://schemas.microsoft.com/office/word/2016/wordml/cid" xmlns:w16="http://schemas.microsoft.com/office/word/2018/wordml" xmlns:w16sdtdh="http://schemas.microsoft.com/office/word/2020/wordml/sdtdatahash" xmlns:w16se="http://schemas.microsoft.com/office/word/2015/wordml/symex" xmlns:wpg="http://schemas.microsoft.com/office/word/2010/wordprocessingGroup" xmlns:wpi="http://schemas.microsoft.com/office/word/2010/wordprocessingInk" xmlns:wne="http://schemas.microsoft.com/office/word/2006/wordml" xmlns:wps="http://schemas.microsoft.com/office/word/2010/wordprocessingShape" mc:Ignorable="w14 w15 w16se w16cid w16 w16cex w16sdtdh wp14">
   <w:sdt>
     <w:sdtPr>
@@ -4467,6 +4069,36 @@
 </w:footnotes>
 </file>
 
+<file path=word/header1.xml><?xml version="1.0" encoding="utf-8"?>
+<w:hdr xmlns:wpc="http://schemas.microsoft.com/office/word/2010/wordprocessingCanvas" xmlns:cx="http://schemas.microsoft.com/office/drawing/2014/chartex" xmlns:cx1="http://schemas.microsoft.com/office/drawing/2015/9/8/chartex" xmlns:cx2="http://schemas.microsoft.com/office/drawing/2015/10/21/chartex" xmlns:cx3="http://schemas.microsoft.com/office/drawing/2016/5/9/chartex" xmlns:cx4="http://schemas.microsoft.com/office/drawing/2016/5/10/chartex" xmlns:cx5="http://schemas.microsoft.com/office/drawing/2016/5/11/chartex" xmlns:cx6="http://schemas.microsoft.com/office/drawing/2016/5/12/chartex" xmlns:cx7="http://schemas.microsoft.com/office/drawing/2016/5/13/chartex" xmlns:cx8="http://schemas.microsoft.com/office/drawing/2016/5/14/chartex" xmlns:mc="http://schemas.openxmlformats.org/markup-compatibility/2006" xmlns:aink="http://schemas.microsoft.com/office/drawing/2016/ink" xmlns:am3d="http://schemas.microsoft.com/office/drawing/2017/model3d" xmlns:o="urn:schemas-microsoft-com:office:office" xmlns:r="http://schemas.openxmlformats.org/officeDocument/2006/relationships" xmlns:m="http://schemas.openxmlformats.org/officeDocument/2006/math" xmlns:v="urn:schemas-microsoft-com:vml" xmlns:wp14="http://schemas.microsoft.com/office/word/2010/wordprocessingDrawing" xmlns:wp="http://schemas.openxmlformats.org/drawingml/2006/wordprocessingDrawing" xmlns:w10="urn:schemas-microsoft-com:office:word" xmlns:w="http://schemas.openxmlformats.org/wordprocessingml/2006/main" xmlns:w14="http://schemas.microsoft.com/office/word/2010/wordml" xmlns:w15="http://schemas.microsoft.com/office/word/2012/wordml" xmlns:w16cex="http://schemas.microsoft.com/office/word/2018/wordml/cex" xmlns:w16cid="http://schemas.microsoft.com/office/word/2016/wordml/cid" xmlns:w16="http://schemas.microsoft.com/office/word/2018/wordml" xmlns:w16sdtdh="http://schemas.microsoft.com/office/word/2020/wordml/sdtdatahash" xmlns:w16se="http://schemas.microsoft.com/office/word/2015/wordml/symex" xmlns:wpg="http://schemas.microsoft.com/office/word/2010/wordprocessingGroup" xmlns:wpi="http://schemas.microsoft.com/office/word/2010/wordprocessingInk" xmlns:wne="http://schemas.microsoft.com/office/word/2006/wordml" xmlns:wps="http://schemas.microsoft.com/office/word/2010/wordprocessingShape" mc:Ignorable="w14 w15 w16se w16cid w16 w16cex w16sdtdh wp14">
+  <w:p>
+    <w:pPr>
+      <w:pStyle w:val="Header"/>
+    </w:pPr>
+  </w:p>
+</w:hdr>
+</file>
+
+<file path=word/header2.xml><?xml version="1.0" encoding="utf-8"?>
+<w:hdr xmlns:wpc="http://schemas.microsoft.com/office/word/2010/wordprocessingCanvas" xmlns:cx="http://schemas.microsoft.com/office/drawing/2014/chartex" xmlns:cx1="http://schemas.microsoft.com/office/drawing/2015/9/8/chartex" xmlns:cx2="http://schemas.microsoft.com/office/drawing/2015/10/21/chartex" xmlns:cx3="http://schemas.microsoft.com/office/drawing/2016/5/9/chartex" xmlns:cx4="http://schemas.microsoft.com/office/drawing/2016/5/10/chartex" xmlns:cx5="http://schemas.microsoft.com/office/drawing/2016/5/11/chartex" xmlns:cx6="http://schemas.microsoft.com/office/drawing/2016/5/12/chartex" xmlns:cx7="http://schemas.microsoft.com/office/drawing/2016/5/13/chartex" xmlns:cx8="http://schemas.microsoft.com/office/drawing/2016/5/14/chartex" xmlns:mc="http://schemas.openxmlformats.org/markup-compatibility/2006" xmlns:aink="http://schemas.microsoft.com/office/drawing/2016/ink" xmlns:am3d="http://schemas.microsoft.com/office/drawing/2017/model3d" xmlns:o="urn:schemas-microsoft-com:office:office" xmlns:r="http://schemas.openxmlformats.org/officeDocument/2006/relationships" xmlns:m="http://schemas.openxmlformats.org/officeDocument/2006/math" xmlns:v="urn:schemas-microsoft-com:vml" xmlns:wp14="http://schemas.microsoft.com/office/word/2010/wordprocessingDrawing" xmlns:wp="http://schemas.openxmlformats.org/drawingml/2006/wordprocessingDrawing" xmlns:w10="urn:schemas-microsoft-com:office:word" xmlns:w="http://schemas.openxmlformats.org/wordprocessingml/2006/main" xmlns:w14="http://schemas.microsoft.com/office/word/2010/wordml" xmlns:w15="http://schemas.microsoft.com/office/word/2012/wordml" xmlns:w16cex="http://schemas.microsoft.com/office/word/2018/wordml/cex" xmlns:w16cid="http://schemas.microsoft.com/office/word/2016/wordml/cid" xmlns:w16="http://schemas.microsoft.com/office/word/2018/wordml" xmlns:w16sdtdh="http://schemas.microsoft.com/office/word/2020/wordml/sdtdatahash" xmlns:w16se="http://schemas.microsoft.com/office/word/2015/wordml/symex" xmlns:wpg="http://schemas.microsoft.com/office/word/2010/wordprocessingGroup" xmlns:wpi="http://schemas.microsoft.com/office/word/2010/wordprocessingInk" xmlns:wne="http://schemas.microsoft.com/office/word/2006/wordml" xmlns:wps="http://schemas.microsoft.com/office/word/2010/wordprocessingShape" mc:Ignorable="w14 w15 w16se w16cid w16 w16cex w16sdtdh wp14">
+  <w:p>
+    <w:pPr>
+      <w:pStyle w:val="Header"/>
+    </w:pPr>
+  </w:p>
+</w:hdr>
+</file>
+
+<file path=word/header3.xml><?xml version="1.0" encoding="utf-8"?>
+<w:hdr xmlns:wpc="http://schemas.microsoft.com/office/word/2010/wordprocessingCanvas" xmlns:cx="http://schemas.microsoft.com/office/drawing/2014/chartex" xmlns:cx1="http://schemas.microsoft.com/office/drawing/2015/9/8/chartex" xmlns:cx2="http://schemas.microsoft.com/office/drawing/2015/10/21/chartex" xmlns:cx3="http://schemas.microsoft.com/office/drawing/2016/5/9/chartex" xmlns:cx4="http://schemas.microsoft.com/office/drawing/2016/5/10/chartex" xmlns:cx5="http://schemas.microsoft.com/office/drawing/2016/5/11/chartex" xmlns:cx6="http://schemas.microsoft.com/office/drawing/2016/5/12/chartex" xmlns:cx7="http://schemas.microsoft.com/office/drawing/2016/5/13/chartex" xmlns:cx8="http://schemas.microsoft.com/office/drawing/2016/5/14/chartex" xmlns:mc="http://schemas.openxmlformats.org/markup-compatibility/2006" xmlns:aink="http://schemas.microsoft.com/office/drawing/2016/ink" xmlns:am3d="http://schemas.microsoft.com/office/drawing/2017/model3d" xmlns:o="urn:schemas-microsoft-com:office:office" xmlns:r="http://schemas.openxmlformats.org/officeDocument/2006/relationships" xmlns:m="http://schemas.openxmlformats.org/officeDocument/2006/math" xmlns:v="urn:schemas-microsoft-com:vml" xmlns:wp14="http://schemas.microsoft.com/office/word/2010/wordprocessingDrawing" xmlns:wp="http://schemas.openxmlformats.org/drawingml/2006/wordprocessingDrawing" xmlns:w10="urn:schemas-microsoft-com:office:word" xmlns:w="http://schemas.openxmlformats.org/wordprocessingml/2006/main" xmlns:w14="http://schemas.microsoft.com/office/word/2010/wordml" xmlns:w15="http://schemas.microsoft.com/office/word/2012/wordml" xmlns:w16cex="http://schemas.microsoft.com/office/word/2018/wordml/cex" xmlns:w16cid="http://schemas.microsoft.com/office/word/2016/wordml/cid" xmlns:w16="http://schemas.microsoft.com/office/word/2018/wordml" xmlns:w16sdtdh="http://schemas.microsoft.com/office/word/2020/wordml/sdtdatahash" xmlns:w16se="http://schemas.microsoft.com/office/word/2015/wordml/symex" xmlns:wpg="http://schemas.microsoft.com/office/word/2010/wordprocessingGroup" xmlns:wpi="http://schemas.microsoft.com/office/word/2010/wordprocessingInk" xmlns:wne="http://schemas.microsoft.com/office/word/2006/wordml" xmlns:wps="http://schemas.microsoft.com/office/word/2010/wordprocessingShape" mc:Ignorable="w14 w15 w16se w16cid w16 w16cex w16sdtdh wp14">
+  <w:p>
+    <w:pPr>
+      <w:pStyle w:val="Header"/>
+    </w:pPr>
+  </w:p>
+</w:hdr>
+</file>
+
 <file path=word/numbering.xml><?xml version="1.0" encoding="utf-8"?>
 <w:numbering xmlns:wpc="http://schemas.microsoft.com/office/word/2010/wordprocessingCanvas" xmlns:cx="http://schemas.microsoft.com/office/drawing/2014/chartex" xmlns:cx1="http://schemas.microsoft.com/office/drawing/2015/9/8/chartex" xmlns:cx2="http://schemas.microsoft.com/office/drawing/2015/10/21/chartex" xmlns:cx3="http://schemas.microsoft.com/office/drawing/2016/5/9/chartex" xmlns:cx4="http://schemas.microsoft.com/office/drawing/2016/5/10/chartex" xmlns:cx5="http://schemas.microsoft.com/office/drawing/2016/5/11/chartex" xmlns:cx6="http://schemas.microsoft.com/office/drawing/2016/5/12/chartex" xmlns:cx7="http://schemas.microsoft.com/office/drawing/2016/5/13/chartex" xmlns:cx8="http://schemas.microsoft.com/office/drawing/2016/5/14/chartex" xmlns:mc="http://schemas.openxmlformats.org/markup-compatibility/2006" xmlns:aink="http://schemas.microsoft.com/office/drawing/2016/ink" xmlns:am3d="http://schemas.microsoft.com/office/drawing/2017/model3d" xmlns:o="urn:schemas-microsoft-com:office:office" xmlns:r="http://schemas.openxmlformats.org/officeDocument/2006/relationships" xmlns:m="http://schemas.openxmlformats.org/officeDocument/2006/math" xmlns:v="urn:schemas-microsoft-com:vml" xmlns:wp14="http://schemas.microsoft.com/office/word/2010/wordprocessingDrawing" xmlns:wp="http://schemas.openxmlformats.org/drawingml/2006/wordprocessingDrawing" xmlns:w10="urn:schemas-microsoft-com:office:word" xmlns:w="http://schemas.openxmlformats.org/wordprocessingml/2006/main" xmlns:w14="http://schemas.microsoft.com/office/word/2010/wordml" xmlns:w15="http://schemas.microsoft.com/office/word/2012/wordml" xmlns:w16cex="http://schemas.microsoft.com/office/word/2018/wordml/cex" xmlns:w16cid="http://schemas.microsoft.com/office/word/2016/wordml/cid" xmlns:w16="http://schemas.microsoft.com/office/word/2018/wordml" xmlns:w16sdtdh="http://schemas.microsoft.com/office/word/2020/wordml/sdtdatahash" xmlns:w16se="http://schemas.microsoft.com/office/word/2015/wordml/symex" xmlns:wpg="http://schemas.microsoft.com/office/word/2010/wordprocessingGroup" xmlns:wpi="http://schemas.microsoft.com/office/word/2010/wordprocessingInk" xmlns:wne="http://schemas.microsoft.com/office/word/2006/wordml" xmlns:wps="http://schemas.microsoft.com/office/word/2010/wordprocessingShape" mc:Ignorable="w14 w15 w16se w16cid w16 w16cex w16sdtdh wp14">
   <w:abstractNum w:abstractNumId="0" w15:restartNumberingAfterBreak="0">
@@ -4826,6 +4458,95 @@
     </w:lvl>
   </w:abstractNum>
   <w:abstractNum w:abstractNumId="4" w15:restartNumberingAfterBreak="0">
+    <w:nsid w:val="252419D5"/>
+    <w:multiLevelType w:val="hybridMultilevel"/>
+    <w:tmpl w:val="B56EC660"/>
+    <w:lvl w:ilvl="0" w:tplc="0409000F">
+      <w:start w:val="1"/>
+      <w:numFmt w:val="decimal"/>
+      <w:lvlText w:val="%1."/>
+      <w:lvlJc w:val="left"/>
+      <w:pPr>
+        <w:ind w:left="720" w:hanging="360"/>
+      </w:pPr>
+      <w:rPr>
+        <w:rFonts w:hint="default"/>
+      </w:rPr>
+    </w:lvl>
+    <w:lvl w:ilvl="1" w:tplc="04090019" w:tentative="1">
+      <w:start w:val="1"/>
+      <w:numFmt w:val="lowerLetter"/>
+      <w:lvlText w:val="%2."/>
+      <w:lvlJc w:val="left"/>
+      <w:pPr>
+        <w:ind w:left="1440" w:hanging="360"/>
+      </w:pPr>
+    </w:lvl>
+    <w:lvl w:ilvl="2" w:tplc="0409001B" w:tentative="1">
+      <w:start w:val="1"/>
+      <w:numFmt w:val="lowerRoman"/>
+      <w:lvlText w:val="%3."/>
+      <w:lvlJc w:val="right"/>
+      <w:pPr>
+        <w:ind w:left="2160" w:hanging="180"/>
+      </w:pPr>
+    </w:lvl>
+    <w:lvl w:ilvl="3" w:tplc="0409000F" w:tentative="1">
+      <w:start w:val="1"/>
+      <w:numFmt w:val="decimal"/>
+      <w:lvlText w:val="%4."/>
+      <w:lvlJc w:val="left"/>
+      <w:pPr>
+        <w:ind w:left="2880" w:hanging="360"/>
+      </w:pPr>
+    </w:lvl>
+    <w:lvl w:ilvl="4" w:tplc="04090019" w:tentative="1">
+      <w:start w:val="1"/>
+      <w:numFmt w:val="lowerLetter"/>
+      <w:lvlText w:val="%5."/>
+      <w:lvlJc w:val="left"/>
+      <w:pPr>
+        <w:ind w:left="3600" w:hanging="360"/>
+      </w:pPr>
+    </w:lvl>
+    <w:lvl w:ilvl="5" w:tplc="0409001B" w:tentative="1">
+      <w:start w:val="1"/>
+      <w:numFmt w:val="lowerRoman"/>
+      <w:lvlText w:val="%6."/>
+      <w:lvlJc w:val="right"/>
+      <w:pPr>
+        <w:ind w:left="4320" w:hanging="180"/>
+      </w:pPr>
+    </w:lvl>
+    <w:lvl w:ilvl="6" w:tplc="0409000F" w:tentative="1">
+      <w:start w:val="1"/>
+      <w:numFmt w:val="decimal"/>
+      <w:lvlText w:val="%7."/>
+      <w:lvlJc w:val="left"/>
+      <w:pPr>
+        <w:ind w:left="5040" w:hanging="360"/>
+      </w:pPr>
+    </w:lvl>
+    <w:lvl w:ilvl="7" w:tplc="04090019" w:tentative="1">
+      <w:start w:val="1"/>
+      <w:numFmt w:val="lowerLetter"/>
+      <w:lvlText w:val="%8."/>
+      <w:lvlJc w:val="left"/>
+      <w:pPr>
+        <w:ind w:left="5760" w:hanging="360"/>
+      </w:pPr>
+    </w:lvl>
+    <w:lvl w:ilvl="8" w:tplc="0409001B" w:tentative="1">
+      <w:start w:val="1"/>
+      <w:numFmt w:val="lowerRoman"/>
+      <w:lvlText w:val="%9."/>
+      <w:lvlJc w:val="right"/>
+      <w:pPr>
+        <w:ind w:left="6480" w:hanging="180"/>
+      </w:pPr>
+    </w:lvl>
+  </w:abstractNum>
+  <w:abstractNum w:abstractNumId="5" w15:restartNumberingAfterBreak="0">
     <w:nsid w:val="51684A4D"/>
     <w:multiLevelType w:val="hybridMultilevel"/>
     <w:tmpl w:val="15BE669E"/>
@@ -4914,7 +4635,7 @@
       </w:pPr>
     </w:lvl>
   </w:abstractNum>
-  <w:abstractNum w:abstractNumId="5" w15:restartNumberingAfterBreak="0">
+  <w:abstractNum w:abstractNumId="6" w15:restartNumberingAfterBreak="0">
     <w:nsid w:val="559C77EF"/>
     <w:multiLevelType w:val="hybridMultilevel"/>
     <w:tmpl w:val="4A980738"/>
@@ -5003,7 +4724,233 @@
       </w:pPr>
     </w:lvl>
   </w:abstractNum>
-  <w:abstractNum w:abstractNumId="6" w15:restartNumberingAfterBreak="0">
+  <w:abstractNum w:abstractNumId="7" w15:restartNumberingAfterBreak="0">
+    <w:nsid w:val="63FB5F9B"/>
+    <w:multiLevelType w:val="multilevel"/>
+    <w:tmpl w:val="1390C5B0"/>
+    <w:lvl w:ilvl="0">
+      <w:start w:val="1"/>
+      <w:numFmt w:val="decimal"/>
+      <w:lvlText w:val="%1."/>
+      <w:lvlJc w:val="left"/>
+      <w:pPr>
+        <w:tabs>
+          <w:tab w:val="num" w:pos="720"/>
+        </w:tabs>
+        <w:ind w:left="720" w:hanging="360"/>
+      </w:pPr>
+    </w:lvl>
+    <w:lvl w:ilvl="1" w:tentative="1">
+      <w:start w:val="1"/>
+      <w:numFmt w:val="decimal"/>
+      <w:lvlText w:val="%2."/>
+      <w:lvlJc w:val="left"/>
+      <w:pPr>
+        <w:tabs>
+          <w:tab w:val="num" w:pos="1440"/>
+        </w:tabs>
+        <w:ind w:left="1440" w:hanging="360"/>
+      </w:pPr>
+    </w:lvl>
+    <w:lvl w:ilvl="2" w:tentative="1">
+      <w:start w:val="1"/>
+      <w:numFmt w:val="decimal"/>
+      <w:lvlText w:val="%3."/>
+      <w:lvlJc w:val="left"/>
+      <w:pPr>
+        <w:tabs>
+          <w:tab w:val="num" w:pos="2160"/>
+        </w:tabs>
+        <w:ind w:left="2160" w:hanging="360"/>
+      </w:pPr>
+    </w:lvl>
+    <w:lvl w:ilvl="3" w:tentative="1">
+      <w:start w:val="1"/>
+      <w:numFmt w:val="decimal"/>
+      <w:lvlText w:val="%4."/>
+      <w:lvlJc w:val="left"/>
+      <w:pPr>
+        <w:tabs>
+          <w:tab w:val="num" w:pos="2880"/>
+        </w:tabs>
+        <w:ind w:left="2880" w:hanging="360"/>
+      </w:pPr>
+    </w:lvl>
+    <w:lvl w:ilvl="4" w:tentative="1">
+      <w:start w:val="1"/>
+      <w:numFmt w:val="decimal"/>
+      <w:lvlText w:val="%5."/>
+      <w:lvlJc w:val="left"/>
+      <w:pPr>
+        <w:tabs>
+          <w:tab w:val="num" w:pos="3600"/>
+        </w:tabs>
+        <w:ind w:left="3600" w:hanging="360"/>
+      </w:pPr>
+    </w:lvl>
+    <w:lvl w:ilvl="5" w:tentative="1">
+      <w:start w:val="1"/>
+      <w:numFmt w:val="decimal"/>
+      <w:lvlText w:val="%6."/>
+      <w:lvlJc w:val="left"/>
+      <w:pPr>
+        <w:tabs>
+          <w:tab w:val="num" w:pos="4320"/>
+        </w:tabs>
+        <w:ind w:left="4320" w:hanging="360"/>
+      </w:pPr>
+    </w:lvl>
+    <w:lvl w:ilvl="6" w:tentative="1">
+      <w:start w:val="1"/>
+      <w:numFmt w:val="decimal"/>
+      <w:lvlText w:val="%7."/>
+      <w:lvlJc w:val="left"/>
+      <w:pPr>
+        <w:tabs>
+          <w:tab w:val="num" w:pos="5040"/>
+        </w:tabs>
+        <w:ind w:left="5040" w:hanging="360"/>
+      </w:pPr>
+    </w:lvl>
+    <w:lvl w:ilvl="7" w:tentative="1">
+      <w:start w:val="1"/>
+      <w:numFmt w:val="decimal"/>
+      <w:lvlText w:val="%8."/>
+      <w:lvlJc w:val="left"/>
+      <w:pPr>
+        <w:tabs>
+          <w:tab w:val="num" w:pos="5760"/>
+        </w:tabs>
+        <w:ind w:left="5760" w:hanging="360"/>
+      </w:pPr>
+    </w:lvl>
+    <w:lvl w:ilvl="8" w:tentative="1">
+      <w:start w:val="1"/>
+      <w:numFmt w:val="decimal"/>
+      <w:lvlText w:val="%9."/>
+      <w:lvlJc w:val="left"/>
+      <w:pPr>
+        <w:tabs>
+          <w:tab w:val="num" w:pos="6480"/>
+        </w:tabs>
+        <w:ind w:left="6480" w:hanging="360"/>
+      </w:pPr>
+    </w:lvl>
+  </w:abstractNum>
+  <w:abstractNum w:abstractNumId="8" w15:restartNumberingAfterBreak="0">
+    <w:nsid w:val="65A4070C"/>
+    <w:multiLevelType w:val="hybridMultilevel"/>
+    <w:tmpl w:val="406E07BC"/>
+    <w:lvl w:ilvl="0" w:tplc="24121AB6">
+      <w:start w:val="1"/>
+      <w:numFmt w:val="bullet"/>
+      <w:lvlText w:val=""/>
+      <w:lvlJc w:val="left"/>
+      <w:pPr>
+        <w:ind w:left="720" w:hanging="360"/>
+      </w:pPr>
+      <w:rPr>
+        <w:rFonts w:ascii="Symbol" w:eastAsiaTheme="minorEastAsia" w:hAnsi="Symbol" w:cs="Times New Roman" w:hint="default"/>
+      </w:rPr>
+    </w:lvl>
+    <w:lvl w:ilvl="1" w:tplc="04090003" w:tentative="1">
+      <w:start w:val="1"/>
+      <w:numFmt w:val="bullet"/>
+      <w:lvlText w:val="o"/>
+      <w:lvlJc w:val="left"/>
+      <w:pPr>
+        <w:ind w:left="1440" w:hanging="360"/>
+      </w:pPr>
+      <w:rPr>
+        <w:rFonts w:ascii="Courier New" w:hAnsi="Courier New" w:cs="Courier New" w:hint="default"/>
+      </w:rPr>
+    </w:lvl>
+    <w:lvl w:ilvl="2" w:tplc="04090005" w:tentative="1">
+      <w:start w:val="1"/>
+      <w:numFmt w:val="bullet"/>
+      <w:lvlText w:val=""/>
+      <w:lvlJc w:val="left"/>
+      <w:pPr>
+        <w:ind w:left="2160" w:hanging="360"/>
+      </w:pPr>
+      <w:rPr>
+        <w:rFonts w:ascii="Wingdings" w:hAnsi="Wingdings" w:hint="default"/>
+      </w:rPr>
+    </w:lvl>
+    <w:lvl w:ilvl="3" w:tplc="04090001" w:tentative="1">
+      <w:start w:val="1"/>
+      <w:numFmt w:val="bullet"/>
+      <w:lvlText w:val=""/>
+      <w:lvlJc w:val="left"/>
+      <w:pPr>
+        <w:ind w:left="2880" w:hanging="360"/>
+      </w:pPr>
+      <w:rPr>
+        <w:rFonts w:ascii="Symbol" w:hAnsi="Symbol" w:hint="default"/>
+      </w:rPr>
+    </w:lvl>
+    <w:lvl w:ilvl="4" w:tplc="04090003" w:tentative="1">
+      <w:start w:val="1"/>
+      <w:numFmt w:val="bullet"/>
+      <w:lvlText w:val="o"/>
+      <w:lvlJc w:val="left"/>
+      <w:pPr>
+        <w:ind w:left="3600" w:hanging="360"/>
+      </w:pPr>
+      <w:rPr>
+        <w:rFonts w:ascii="Courier New" w:hAnsi="Courier New" w:cs="Courier New" w:hint="default"/>
+      </w:rPr>
+    </w:lvl>
+    <w:lvl w:ilvl="5" w:tplc="04090005" w:tentative="1">
+      <w:start w:val="1"/>
+      <w:numFmt w:val="bullet"/>
+      <w:lvlText w:val=""/>
+      <w:lvlJc w:val="left"/>
+      <w:pPr>
+        <w:ind w:left="4320" w:hanging="360"/>
+      </w:pPr>
+      <w:rPr>
+        <w:rFonts w:ascii="Wingdings" w:hAnsi="Wingdings" w:hint="default"/>
+      </w:rPr>
+    </w:lvl>
+    <w:lvl w:ilvl="6" w:tplc="04090001" w:tentative="1">
+      <w:start w:val="1"/>
+      <w:numFmt w:val="bullet"/>
+      <w:lvlText w:val=""/>
+      <w:lvlJc w:val="left"/>
+      <w:pPr>
+        <w:ind w:left="5040" w:hanging="360"/>
+      </w:pPr>
+      <w:rPr>
+        <w:rFonts w:ascii="Symbol" w:hAnsi="Symbol" w:hint="default"/>
+      </w:rPr>
+    </w:lvl>
+    <w:lvl w:ilvl="7" w:tplc="04090003" w:tentative="1">
+      <w:start w:val="1"/>
+      <w:numFmt w:val="bullet"/>
+      <w:lvlText w:val="o"/>
+      <w:lvlJc w:val="left"/>
+      <w:pPr>
+        <w:ind w:left="5760" w:hanging="360"/>
+      </w:pPr>
+      <w:rPr>
+        <w:rFonts w:ascii="Courier New" w:hAnsi="Courier New" w:cs="Courier New" w:hint="default"/>
+      </w:rPr>
+    </w:lvl>
+    <w:lvl w:ilvl="8" w:tplc="04090005" w:tentative="1">
+      <w:start w:val="1"/>
+      <w:numFmt w:val="bullet"/>
+      <w:lvlText w:val=""/>
+      <w:lvlJc w:val="left"/>
+      <w:pPr>
+        <w:ind w:left="6480" w:hanging="360"/>
+      </w:pPr>
+      <w:rPr>
+        <w:rFonts w:ascii="Wingdings" w:hAnsi="Wingdings" w:hint="default"/>
+      </w:rPr>
+    </w:lvl>
+  </w:abstractNum>
+  <w:abstractNum w:abstractNumId="9" w15:restartNumberingAfterBreak="0">
     <w:nsid w:val="66C729BB"/>
     <w:multiLevelType w:val="hybridMultilevel"/>
     <w:tmpl w:val="22CC6444"/>
@@ -5092,7 +5039,7 @@
       </w:pPr>
     </w:lvl>
   </w:abstractNum>
-  <w:abstractNum w:abstractNumId="7" w15:restartNumberingAfterBreak="0">
+  <w:abstractNum w:abstractNumId="10" w15:restartNumberingAfterBreak="0">
     <w:nsid w:val="7674005E"/>
     <w:multiLevelType w:val="hybridMultilevel"/>
     <w:tmpl w:val="92F8B4D6"/>
@@ -5191,19 +5138,28 @@
     <w:abstractNumId w:val="3"/>
   </w:num>
   <w:num w:numId="4">
-    <w:abstractNumId w:val="6"/>
+    <w:abstractNumId w:val="9"/>
   </w:num>
   <w:num w:numId="5">
     <w:abstractNumId w:val="0"/>
   </w:num>
   <w:num w:numId="6">
+    <w:abstractNumId w:val="5"/>
+  </w:num>
+  <w:num w:numId="7">
+    <w:abstractNumId w:val="10"/>
+  </w:num>
+  <w:num w:numId="8">
+    <w:abstractNumId w:val="6"/>
+  </w:num>
+  <w:num w:numId="9">
     <w:abstractNumId w:val="4"/>
   </w:num>
-  <w:num w:numId="7">
+  <w:num w:numId="10">
     <w:abstractNumId w:val="7"/>
   </w:num>
-  <w:num w:numId="8">
-    <w:abstractNumId w:val="5"/>
+  <w:num w:numId="11">
+    <w:abstractNumId w:val="8"/>
   </w:num>
 </w:numbering>
 </file>
@@ -5672,6 +5628,29 @@
       <w:szCs w:val="24"/>
     </w:rPr>
   </w:style>
+  <w:style w:type="paragraph" w:styleId="Heading4">
+    <w:name w:val="heading 4"/>
+    <w:basedOn w:val="Normal"/>
+    <w:next w:val="Normal"/>
+    <w:link w:val="Heading4Char"/>
+    <w:uiPriority w:val="9"/>
+    <w:semiHidden/>
+    <w:unhideWhenUsed/>
+    <w:qFormat/>
+    <w:rsid w:val="004B4622"/>
+    <w:pPr>
+      <w:keepNext/>
+      <w:keepLines/>
+      <w:spacing w:before="40" w:after="0"/>
+      <w:outlineLvl w:val="3"/>
+    </w:pPr>
+    <w:rPr>
+      <w:rFonts w:asciiTheme="majorHAnsi" w:eastAsiaTheme="majorEastAsia" w:hAnsiTheme="majorHAnsi" w:cstheme="majorBidi"/>
+      <w:i/>
+      <w:iCs/>
+      <w:color w:val="2F5496" w:themeColor="accent1" w:themeShade="BF"/>
+    </w:rPr>
+  </w:style>
   <w:style w:type="character" w:default="1" w:styleId="DefaultParagraphFont">
     <w:name w:val="Default Paragraph Font"/>
     <w:uiPriority w:val="1"/>
@@ -5845,6 +5824,58 @@
     <w:rPr>
       <w:color w:val="605E5C"/>
       <w:shd w:val="clear" w:color="auto" w:fill="E1DFDD"/>
+    </w:rPr>
+  </w:style>
+  <w:style w:type="paragraph" w:styleId="ListParagraph">
+    <w:name w:val="List Paragraph"/>
+    <w:basedOn w:val="Normal"/>
+    <w:uiPriority w:val="34"/>
+    <w:qFormat/>
+    <w:rsid w:val="00775108"/>
+    <w:pPr>
+      <w:ind w:left="720"/>
+      <w:contextualSpacing/>
+    </w:pPr>
+  </w:style>
+  <w:style w:type="character" w:customStyle="1" w:styleId="Heading4Char">
+    <w:name w:val="Heading 4 Char"/>
+    <w:basedOn w:val="DefaultParagraphFont"/>
+    <w:link w:val="Heading4"/>
+    <w:uiPriority w:val="9"/>
+    <w:semiHidden/>
+    <w:rsid w:val="004B4622"/>
+    <w:rPr>
+      <w:rFonts w:asciiTheme="majorHAnsi" w:eastAsiaTheme="majorEastAsia" w:hAnsiTheme="majorHAnsi" w:cstheme="majorBidi"/>
+      <w:i/>
+      <w:iCs/>
+      <w:color w:val="2F5496" w:themeColor="accent1" w:themeShade="BF"/>
+    </w:rPr>
+  </w:style>
+  <w:style w:type="paragraph" w:styleId="NormalWeb">
+    <w:name w:val="Normal (Web)"/>
+    <w:basedOn w:val="Normal"/>
+    <w:uiPriority w:val="99"/>
+    <w:semiHidden/>
+    <w:unhideWhenUsed/>
+    <w:rsid w:val="007317E9"/>
+    <w:pPr>
+      <w:spacing w:before="100" w:beforeAutospacing="1" w:after="100" w:afterAutospacing="1" w:line="240" w:lineRule="auto"/>
+    </w:pPr>
+    <w:rPr>
+      <w:rFonts w:ascii="Times New Roman" w:eastAsia="Times New Roman" w:hAnsi="Times New Roman" w:cs="Times New Roman"/>
+      <w:sz w:val="24"/>
+      <w:szCs w:val="24"/>
+    </w:rPr>
+  </w:style>
+  <w:style w:type="character" w:styleId="Strong">
+    <w:name w:val="Strong"/>
+    <w:basedOn w:val="DefaultParagraphFont"/>
+    <w:uiPriority w:val="22"/>
+    <w:qFormat/>
+    <w:rsid w:val="007317E9"/>
+    <w:rPr>
+      <w:b/>
+      <w:bCs/>
     </w:rPr>
   </w:style>
 </w:styles>

</xml_diff>